<commit_message>
penyelesaian untuk detail transaksi, tambahan untuk bab 5, penyelesaian bab 7
</commit_message>
<xml_diff>
--- a/docs/Template Skripsi 2019-2020.docx
+++ b/docs/Template Skripsi 2019-2020.docx
@@ -2737,6 +2737,7 @@
           <w:lang w:val="en-US"/>
         </w:rPr>
       </w:pPr>
+      <w:bookmarkStart w:id="10" w:name="_Hlk43727912"/>
       <w:r>
         <w:rPr>
           <w:b/>
@@ -2893,6 +2894,7 @@
     <w:p>
       <w:pPr>
         <w:spacing w:line="240" w:lineRule="auto"/>
+        <w:ind w:firstLine="720"/>
         <w:rPr>
           <w:i/>
           <w:color w:val="FF0000"/>
@@ -3082,6 +3084,7 @@
         </w:rPr>
         <w:t>Scaffolding</w:t>
       </w:r>
+      <w:bookmarkEnd w:id="10"/>
     </w:p>
     <w:p>
       <w:pPr>
@@ -3136,7 +3139,7 @@
           <w:szCs w:val="24"/>
         </w:rPr>
       </w:pPr>
-      <w:bookmarkStart w:id="10" w:name="_Toc42346700"/>
+      <w:bookmarkStart w:id="11" w:name="_Toc42346700"/>
       <w:r>
         <w:rPr>
           <w:rFonts w:cs="Times New Roman"/>
@@ -3145,9 +3148,10 @@
         <w:lastRenderedPageBreak/>
         <w:t>KATA PENGANTAR</w:t>
       </w:r>
-      <w:bookmarkEnd w:id="10"/>
-    </w:p>
-    <w:p>
+      <w:bookmarkEnd w:id="11"/>
+    </w:p>
+    <w:p>
+      <w:bookmarkStart w:id="12" w:name="_Hlk43728081"/>
       <w:r>
         <w:t xml:space="preserve">Puji Syukur kami panjatkan kehadirat Allah </w:t>
       </w:r>
@@ -3559,6 +3563,7 @@
         </w:rPr>
         <w:t>Penulis</w:t>
       </w:r>
+      <w:bookmarkEnd w:id="12"/>
     </w:p>
     <w:bookmarkEnd w:id="6"/>
     <w:p>
@@ -3582,7 +3587,7 @@
         </w:sectPr>
       </w:pPr>
     </w:p>
-    <w:bookmarkStart w:id="11" w:name="_Toc42346701" w:displacedByCustomXml="next"/>
+    <w:bookmarkStart w:id="13" w:name="_Toc42346701" w:displacedByCustomXml="next"/>
     <w:sdt>
       <w:sdtPr>
         <w:rPr>
@@ -3628,7 +3633,7 @@
             </w:rPr>
             <w:t>DAFTAR ISI</w:t>
           </w:r>
-          <w:bookmarkEnd w:id="11"/>
+          <w:bookmarkEnd w:id="13"/>
         </w:p>
         <w:p>
           <w:pPr>
@@ -8347,9 +8352,9 @@
           <w:szCs w:val="24"/>
         </w:rPr>
       </w:pPr>
-      <w:bookmarkStart w:id="12" w:name="_LAMPIRAN_8_DAFTAR"/>
-      <w:bookmarkStart w:id="13" w:name="_Toc42346702"/>
-      <w:bookmarkEnd w:id="12"/>
+      <w:bookmarkStart w:id="14" w:name="_LAMPIRAN_8_DAFTAR"/>
+      <w:bookmarkStart w:id="15" w:name="_Toc42346702"/>
+      <w:bookmarkEnd w:id="14"/>
       <w:r>
         <w:rPr>
           <w:rFonts w:cs="Times New Roman"/>
@@ -8359,7 +8364,7 @@
         <w:lastRenderedPageBreak/>
         <w:t>DAFTAR GAMBAR</w:t>
       </w:r>
-      <w:bookmarkEnd w:id="13"/>
+      <w:bookmarkEnd w:id="15"/>
     </w:p>
     <w:p>
       <w:pPr>
@@ -9788,15 +9793,7 @@
           <w:szCs w:val="24"/>
           <w:lang w:val="en-US"/>
         </w:rPr>
-        <w:t xml:space="preserve">Mockup Halaman Data </w:t>
-      </w:r>
-      <w:r>
-        <w:rPr>
-          <w:rFonts w:cs="Times New Roman"/>
-          <w:szCs w:val="24"/>
-          <w:lang w:val="en-US"/>
-        </w:rPr>
-        <w:t>Pertanyaan</w:t>
+        <w:t>Mockup Halaman Data Pertanyaan</w:t>
       </w:r>
       <w:r>
         <w:rPr>
@@ -9901,15 +9898,7 @@
           <w:szCs w:val="24"/>
           <w:lang w:val="en-US"/>
         </w:rPr>
-        <w:t>5</w:t>
-      </w:r>
-      <w:r>
-        <w:rPr>
-          <w:rFonts w:cs="Times New Roman"/>
-          <w:szCs w:val="24"/>
-          <w:lang w:val="en-US"/>
-        </w:rPr>
-        <w:t>.2</w:t>
+        <w:t>5.2</w:t>
       </w:r>
       <w:r>
         <w:rPr>
@@ -9961,15 +9950,7 @@
           <w:szCs w:val="24"/>
           <w:lang w:val="en-US"/>
         </w:rPr>
-        <w:t>5</w:t>
-      </w:r>
-      <w:r>
-        <w:rPr>
-          <w:rFonts w:cs="Times New Roman"/>
-          <w:szCs w:val="24"/>
-          <w:lang w:val="en-US"/>
-        </w:rPr>
-        <w:t>.3</w:t>
+        <w:t>5.3</w:t>
       </w:r>
       <w:r>
         <w:rPr>
@@ -10029,23 +10010,7 @@
           <w:szCs w:val="24"/>
           <w:lang w:val="en-US"/>
         </w:rPr>
-        <w:t>5</w:t>
-      </w:r>
-      <w:r>
-        <w:rPr>
-          <w:rFonts w:cs="Times New Roman"/>
-          <w:szCs w:val="24"/>
-          <w:lang w:val="en-US"/>
-        </w:rPr>
-        <w:t>.</w:t>
-      </w:r>
-      <w:r>
-        <w:rPr>
-          <w:rFonts w:cs="Times New Roman"/>
-          <w:szCs w:val="24"/>
-          <w:lang w:val="en-US"/>
-        </w:rPr>
-        <w:t>4</w:t>
+        <w:t>5.4</w:t>
       </w:r>
       <w:r>
         <w:rPr>
@@ -10121,23 +10086,7 @@
           <w:szCs w:val="24"/>
           <w:lang w:val="en-US"/>
         </w:rPr>
-        <w:t>5</w:t>
-      </w:r>
-      <w:r>
-        <w:rPr>
-          <w:rFonts w:cs="Times New Roman"/>
-          <w:szCs w:val="24"/>
-          <w:lang w:val="en-US"/>
-        </w:rPr>
-        <w:t>.</w:t>
-      </w:r>
-      <w:r>
-        <w:rPr>
-          <w:rFonts w:cs="Times New Roman"/>
-          <w:szCs w:val="24"/>
-          <w:lang w:val="en-US"/>
-        </w:rPr>
-        <w:t>5</w:t>
+        <w:t>5.5</w:t>
       </w:r>
       <w:r>
         <w:rPr>
@@ -10189,23 +10138,7 @@
           <w:szCs w:val="24"/>
           <w:lang w:val="en-US"/>
         </w:rPr>
-        <w:t>5</w:t>
-      </w:r>
-      <w:r>
-        <w:rPr>
-          <w:rFonts w:cs="Times New Roman"/>
-          <w:szCs w:val="24"/>
-          <w:lang w:val="en-US"/>
-        </w:rPr>
-        <w:t>.</w:t>
-      </w:r>
-      <w:r>
-        <w:rPr>
-          <w:rFonts w:cs="Times New Roman"/>
-          <w:szCs w:val="24"/>
-          <w:lang w:val="en-US"/>
-        </w:rPr>
-        <w:t>6</w:t>
+        <w:t>5.6</w:t>
       </w:r>
       <w:r>
         <w:rPr>
@@ -10265,23 +10198,7 @@
           <w:szCs w:val="24"/>
           <w:lang w:val="en-US"/>
         </w:rPr>
-        <w:t>5</w:t>
-      </w:r>
-      <w:r>
-        <w:rPr>
-          <w:rFonts w:cs="Times New Roman"/>
-          <w:szCs w:val="24"/>
-          <w:lang w:val="en-US"/>
-        </w:rPr>
-        <w:t>.</w:t>
-      </w:r>
-      <w:r>
-        <w:rPr>
-          <w:rFonts w:cs="Times New Roman"/>
-          <w:szCs w:val="24"/>
-          <w:lang w:val="en-US"/>
-        </w:rPr>
-        <w:t>7</w:t>
+        <w:t>5.7</w:t>
       </w:r>
       <w:r>
         <w:rPr>
@@ -10341,23 +10258,7 @@
           <w:szCs w:val="24"/>
           <w:lang w:val="en-US"/>
         </w:rPr>
-        <w:t>5</w:t>
-      </w:r>
-      <w:r>
-        <w:rPr>
-          <w:rFonts w:cs="Times New Roman"/>
-          <w:szCs w:val="24"/>
-          <w:lang w:val="en-US"/>
-        </w:rPr>
-        <w:t>.</w:t>
-      </w:r>
-      <w:r>
-        <w:rPr>
-          <w:rFonts w:cs="Times New Roman"/>
-          <w:szCs w:val="24"/>
-          <w:lang w:val="en-US"/>
-        </w:rPr>
-        <w:t>8</w:t>
+        <w:t>5.8</w:t>
       </w:r>
       <w:r>
         <w:rPr>
@@ -10488,9 +10389,9 @@
           <w:szCs w:val="24"/>
         </w:rPr>
       </w:pPr>
-      <w:bookmarkStart w:id="14" w:name="_LAMPIRAN_9_DAFTAR"/>
-      <w:bookmarkStart w:id="15" w:name="_Toc42346703"/>
-      <w:bookmarkEnd w:id="14"/>
+      <w:bookmarkStart w:id="16" w:name="_LAMPIRAN_9_DAFTAR"/>
+      <w:bookmarkStart w:id="17" w:name="_Toc42346703"/>
+      <w:bookmarkEnd w:id="16"/>
       <w:r>
         <w:rPr>
           <w:rFonts w:cs="Times New Roman"/>
@@ -10500,7 +10401,7 @@
         <w:lastRenderedPageBreak/>
         <w:t>DAFTAR TABEL</w:t>
       </w:r>
-      <w:bookmarkEnd w:id="15"/>
+      <w:bookmarkEnd w:id="17"/>
     </w:p>
     <w:p>
       <w:pPr>
@@ -10996,15 +10897,7 @@
           <w:szCs w:val="24"/>
           <w:lang w:val="en-US"/>
         </w:rPr>
-        <w:t>S</w:t>
-      </w:r>
-      <w:r>
-        <w:rPr>
-          <w:rFonts w:cs="Times New Roman"/>
-          <w:szCs w:val="24"/>
-          <w:lang w:val="en-US"/>
-        </w:rPr>
-        <w:t>pesifikasi Minimum Perangkat Kera</w:t>
+        <w:t>Spesifikasi Minimum Perangkat Kera</w:t>
       </w:r>
       <w:r>
         <w:rPr>
@@ -11190,15 +11083,7 @@
           <w:szCs w:val="24"/>
           <w:lang w:val="en-US"/>
         </w:rPr>
-        <w:t>Skenario Use Case</w:t>
-      </w:r>
-      <w:r>
-        <w:rPr>
-          <w:rFonts w:cs="Times New Roman"/>
-          <w:szCs w:val="24"/>
-          <w:lang w:val="en-US"/>
-        </w:rPr>
-        <w:t xml:space="preserve"> Mengelola Data Produk</w:t>
+        <w:t>Skenario Use Case Mengelola Data Produk</w:t>
       </w:r>
       <w:r>
         <w:rPr>
@@ -11260,15 +11145,7 @@
           <w:szCs w:val="24"/>
           <w:lang w:val="en-US"/>
         </w:rPr>
-        <w:t>Skenario Use Case</w:t>
-      </w:r>
-      <w:r>
-        <w:rPr>
-          <w:rFonts w:cs="Times New Roman"/>
-          <w:szCs w:val="24"/>
-          <w:lang w:val="en-US"/>
-        </w:rPr>
-        <w:t xml:space="preserve"> Mengelola Data Pelanggan</w:t>
+        <w:t>Skenario Use Case Mengelola Data Pelanggan</w:t>
       </w:r>
       <w:r>
         <w:rPr>
@@ -11330,15 +11207,7 @@
           <w:szCs w:val="24"/>
           <w:lang w:val="en-US"/>
         </w:rPr>
-        <w:t>Skenario Use Case</w:t>
-      </w:r>
-      <w:r>
-        <w:rPr>
-          <w:rFonts w:cs="Times New Roman"/>
-          <w:szCs w:val="24"/>
-          <w:lang w:val="en-US"/>
-        </w:rPr>
-        <w:t xml:space="preserve"> Mengelola Data Transaksi</w:t>
+        <w:t>Skenario Use Case Mengelola Data Transaksi</w:t>
       </w:r>
       <w:r>
         <w:rPr>
@@ -11400,15 +11269,7 @@
           <w:szCs w:val="24"/>
           <w:lang w:val="en-US"/>
         </w:rPr>
-        <w:t>Skenario Use Case</w:t>
-      </w:r>
-      <w:r>
-        <w:rPr>
-          <w:rFonts w:cs="Times New Roman"/>
-          <w:szCs w:val="24"/>
-          <w:lang w:val="en-US"/>
-        </w:rPr>
-        <w:t xml:space="preserve"> Mengelola Data Chatbot</w:t>
+        <w:t>Skenario Use Case Mengelola Data Chatbot</w:t>
       </w:r>
       <w:r>
         <w:rPr>
@@ -11470,15 +11331,7 @@
           <w:szCs w:val="24"/>
           <w:lang w:val="en-US"/>
         </w:rPr>
-        <w:t>Skenario Use Case</w:t>
-      </w:r>
-      <w:r>
-        <w:rPr>
-          <w:rFonts w:cs="Times New Roman"/>
-          <w:szCs w:val="24"/>
-          <w:lang w:val="en-US"/>
-        </w:rPr>
-        <w:t xml:space="preserve"> Mengajukan Pertanyaan pada Sistem</w:t>
+        <w:t>Skenario Use Case Mengajukan Pertanyaan pada Sistem</w:t>
       </w:r>
       <w:r>
         <w:rPr>
@@ -11540,15 +11393,7 @@
           <w:szCs w:val="24"/>
           <w:lang w:val="en-US"/>
         </w:rPr>
-        <w:t>Skenario Use Case</w:t>
-      </w:r>
-      <w:r>
-        <w:rPr>
-          <w:rFonts w:cs="Times New Roman"/>
-          <w:szCs w:val="24"/>
-          <w:lang w:val="en-US"/>
-        </w:rPr>
-        <w:t xml:space="preserve"> Mendapat Respon dari Chatbot</w:t>
+        <w:t>Skenario Use Case Mendapat Respon dari Chatbot</w:t>
       </w:r>
       <w:r>
         <w:rPr>
@@ -11610,15 +11455,7 @@
           <w:szCs w:val="24"/>
           <w:lang w:val="en-US"/>
         </w:rPr>
-        <w:t>Skenario Use Case</w:t>
-      </w:r>
-      <w:r>
-        <w:rPr>
-          <w:rFonts w:cs="Times New Roman"/>
-          <w:szCs w:val="24"/>
-          <w:lang w:val="en-US"/>
-        </w:rPr>
-        <w:t xml:space="preserve"> Memberikan Komentar</w:t>
+        <w:t>Skenario Use Case Memberikan Komentar</w:t>
       </w:r>
       <w:r>
         <w:rPr>
@@ -11658,15 +11495,7 @@
           <w:szCs w:val="24"/>
           <w:lang w:val="en-US"/>
         </w:rPr>
-        <w:t>4.</w:t>
-      </w:r>
-      <w:r>
-        <w:rPr>
-          <w:rFonts w:cs="Times New Roman"/>
-          <w:szCs w:val="24"/>
-          <w:lang w:val="en-US"/>
-        </w:rPr>
-        <w:t>1</w:t>
+        <w:t>4.1</w:t>
       </w:r>
       <w:r>
         <w:rPr>
@@ -11689,15 +11518,7 @@
           <w:szCs w:val="24"/>
           <w:lang w:val="en-US"/>
         </w:rPr>
-        <w:t>S</w:t>
-      </w:r>
-      <w:r>
-        <w:rPr>
-          <w:rFonts w:cs="Times New Roman"/>
-          <w:szCs w:val="24"/>
-          <w:lang w:val="en-US"/>
-        </w:rPr>
-        <w:t>pesifikasi Proses Login</w:t>
+        <w:t>Spesifikasi Proses Login</w:t>
       </w:r>
       <w:r>
         <w:rPr>
@@ -11736,15 +11557,7 @@
           <w:szCs w:val="24"/>
           <w:lang w:val="en-US"/>
         </w:rPr>
-        <w:t>4.</w:t>
-      </w:r>
-      <w:r>
-        <w:rPr>
-          <w:rFonts w:cs="Times New Roman"/>
-          <w:szCs w:val="24"/>
-          <w:lang w:val="en-US"/>
-        </w:rPr>
-        <w:t>1</w:t>
+        <w:t>4.1</w:t>
       </w:r>
       <w:r>
         <w:rPr>
@@ -11767,15 +11580,7 @@
           <w:szCs w:val="24"/>
           <w:lang w:val="en-US"/>
         </w:rPr>
-        <w:t>S</w:t>
-      </w:r>
-      <w:r>
-        <w:rPr>
-          <w:rFonts w:cs="Times New Roman"/>
-          <w:szCs w:val="24"/>
-          <w:lang w:val="en-US"/>
-        </w:rPr>
-        <w:t xml:space="preserve">pesifikasi Proses Kelola Jawaban </w:t>
+        <w:t xml:space="preserve">Spesifikasi Proses Kelola Jawaban </w:t>
       </w:r>
       <w:r>
         <w:rPr>
@@ -11814,15 +11619,7 @@
           <w:szCs w:val="24"/>
           <w:lang w:val="en-US"/>
         </w:rPr>
-        <w:t>4.</w:t>
-      </w:r>
-      <w:r>
-        <w:rPr>
-          <w:rFonts w:cs="Times New Roman"/>
-          <w:szCs w:val="24"/>
-          <w:lang w:val="en-US"/>
-        </w:rPr>
-        <w:t>1</w:t>
+        <w:t>4.1</w:t>
       </w:r>
       <w:r>
         <w:rPr>
@@ -11845,15 +11642,7 @@
           <w:szCs w:val="24"/>
           <w:lang w:val="en-US"/>
         </w:rPr>
-        <w:t>Spesifikasi Proses Kelola</w:t>
-      </w:r>
-      <w:r>
-        <w:rPr>
-          <w:rFonts w:cs="Times New Roman"/>
-          <w:szCs w:val="24"/>
-          <w:lang w:val="en-US"/>
-        </w:rPr>
-        <w:t xml:space="preserve"> Pertanyaan</w:t>
+        <w:t>Spesifikasi Proses Kelola Pertanyaan</w:t>
       </w:r>
       <w:r>
         <w:rPr>
@@ -11892,15 +11681,7 @@
           <w:szCs w:val="24"/>
           <w:lang w:val="en-US"/>
         </w:rPr>
-        <w:t>4.</w:t>
-      </w:r>
-      <w:r>
-        <w:rPr>
-          <w:rFonts w:cs="Times New Roman"/>
-          <w:szCs w:val="24"/>
-          <w:lang w:val="en-US"/>
-        </w:rPr>
-        <w:t>1</w:t>
+        <w:t>4.1</w:t>
       </w:r>
       <w:r>
         <w:rPr>
@@ -11923,15 +11704,7 @@
           <w:szCs w:val="24"/>
           <w:lang w:val="en-US"/>
         </w:rPr>
-        <w:t>Spesifikasi Proses Kelola</w:t>
-      </w:r>
-      <w:r>
-        <w:rPr>
-          <w:rFonts w:cs="Times New Roman"/>
-          <w:szCs w:val="24"/>
-          <w:lang w:val="en-US"/>
-        </w:rPr>
-        <w:t xml:space="preserve"> Produk</w:t>
+        <w:t>Spesifikasi Proses Kelola Produk</w:t>
       </w:r>
       <w:r>
         <w:rPr>
@@ -11970,15 +11743,7 @@
           <w:szCs w:val="24"/>
           <w:lang w:val="en-US"/>
         </w:rPr>
-        <w:t>4.</w:t>
-      </w:r>
-      <w:r>
-        <w:rPr>
-          <w:rFonts w:cs="Times New Roman"/>
-          <w:szCs w:val="24"/>
-          <w:lang w:val="en-US"/>
-        </w:rPr>
-        <w:t>1</w:t>
+        <w:t>4.1</w:t>
       </w:r>
       <w:r>
         <w:rPr>
@@ -12001,15 +11766,7 @@
           <w:szCs w:val="24"/>
           <w:lang w:val="en-US"/>
         </w:rPr>
-        <w:t>Spesifikasi Proses Kelola</w:t>
-      </w:r>
-      <w:r>
-        <w:rPr>
-          <w:rFonts w:cs="Times New Roman"/>
-          <w:szCs w:val="24"/>
-          <w:lang w:val="en-US"/>
-        </w:rPr>
-        <w:t xml:space="preserve"> Customer</w:t>
+        <w:t>Spesifikasi Proses Kelola Customer</w:t>
       </w:r>
       <w:r>
         <w:rPr>
@@ -12048,15 +11805,7 @@
           <w:szCs w:val="24"/>
           <w:lang w:val="en-US"/>
         </w:rPr>
-        <w:t>4.</w:t>
-      </w:r>
-      <w:r>
-        <w:rPr>
-          <w:rFonts w:cs="Times New Roman"/>
-          <w:szCs w:val="24"/>
-          <w:lang w:val="en-US"/>
-        </w:rPr>
-        <w:t>1</w:t>
+        <w:t>4.1</w:t>
       </w:r>
       <w:r>
         <w:rPr>
@@ -12126,15 +11875,7 @@
           <w:szCs w:val="24"/>
           <w:lang w:val="en-US"/>
         </w:rPr>
-        <w:t>4.</w:t>
-      </w:r>
-      <w:r>
-        <w:rPr>
-          <w:rFonts w:cs="Times New Roman"/>
-          <w:szCs w:val="24"/>
-          <w:lang w:val="en-US"/>
-        </w:rPr>
-        <w:t>1</w:t>
+        <w:t>4.1</w:t>
       </w:r>
       <w:r>
         <w:rPr>
@@ -12204,15 +11945,7 @@
           <w:szCs w:val="24"/>
           <w:lang w:val="en-US"/>
         </w:rPr>
-        <w:t>4.</w:t>
-      </w:r>
-      <w:r>
-        <w:rPr>
-          <w:rFonts w:cs="Times New Roman"/>
-          <w:szCs w:val="24"/>
-          <w:lang w:val="en-US"/>
-        </w:rPr>
-        <w:t>1</w:t>
+        <w:t>4.1</w:t>
       </w:r>
       <w:r>
         <w:rPr>
@@ -13032,11 +12765,11 @@
           <w:szCs w:val="24"/>
         </w:rPr>
       </w:pPr>
-      <w:bookmarkStart w:id="16" w:name="_LAMPIRAN_10_DAFTAR"/>
-      <w:bookmarkStart w:id="17" w:name="_LAMPIRAN_11_DAFTAR"/>
-      <w:bookmarkStart w:id="18" w:name="_Toc42346704"/>
-      <w:bookmarkEnd w:id="16"/>
-      <w:bookmarkEnd w:id="17"/>
+      <w:bookmarkStart w:id="18" w:name="_LAMPIRAN_10_DAFTAR"/>
+      <w:bookmarkStart w:id="19" w:name="_LAMPIRAN_11_DAFTAR"/>
+      <w:bookmarkStart w:id="20" w:name="_Toc42346704"/>
+      <w:bookmarkEnd w:id="18"/>
+      <w:bookmarkEnd w:id="19"/>
       <w:r>
         <w:rPr>
           <w:rFonts w:cs="Times New Roman"/>
@@ -13046,7 +12779,7 @@
         <w:lastRenderedPageBreak/>
         <w:t>DAFTAR LAMPIRAN</w:t>
       </w:r>
-      <w:bookmarkEnd w:id="18"/>
+      <w:bookmarkEnd w:id="20"/>
     </w:p>
     <w:p>
       <w:pPr>
@@ -13226,9 +12959,9 @@
           <w:sz w:val="28"/>
         </w:rPr>
       </w:pPr>
-      <w:bookmarkStart w:id="19" w:name="_LAMPIRAN_12_CONTOH"/>
-      <w:bookmarkStart w:id="20" w:name="_Toc42346705"/>
-      <w:bookmarkEnd w:id="19"/>
+      <w:bookmarkStart w:id="21" w:name="_LAMPIRAN_12_CONTOH"/>
+      <w:bookmarkStart w:id="22" w:name="_Toc42346705"/>
+      <w:bookmarkEnd w:id="21"/>
       <w:r>
         <w:rPr>
           <w:b/>
@@ -13237,7 +12970,7 @@
         <w:lastRenderedPageBreak/>
         <w:t>BAB I. PENDAHULUAN</w:t>
       </w:r>
-      <w:bookmarkEnd w:id="20"/>
+      <w:bookmarkEnd w:id="22"/>
     </w:p>
     <w:p>
       <w:pPr>
@@ -13247,7 +12980,7 @@
         <w:contextualSpacing w:val="0"/>
         <w:jc w:val="left"/>
       </w:pPr>
-      <w:bookmarkStart w:id="21" w:name="_Toc418600485"/>
+      <w:bookmarkStart w:id="23" w:name="_Toc418600485"/>
     </w:p>
     <w:p>
       <w:pPr>
@@ -13264,7 +12997,7 @@
           <w:b/>
         </w:rPr>
       </w:pPr>
-      <w:bookmarkStart w:id="22" w:name="_Toc42346706"/>
+      <w:bookmarkStart w:id="24" w:name="_Toc42346706"/>
       <w:r>
         <w:rPr>
           <w:b/>
@@ -13272,7 +13005,7 @@
         </w:rPr>
         <w:t>Latar Belakang</w:t>
       </w:r>
-      <w:bookmarkEnd w:id="22"/>
+      <w:bookmarkEnd w:id="24"/>
     </w:p>
     <w:p>
       <w:pPr>
@@ -13281,7 +13014,8 @@
           <w:rFonts w:eastAsia="Times New Roman"/>
         </w:rPr>
       </w:pPr>
-      <w:bookmarkStart w:id="23" w:name="_Hlk40805339"/>
+      <w:bookmarkStart w:id="25" w:name="_Hlk40805339"/>
+      <w:bookmarkStart w:id="26" w:name="_Hlk43731841"/>
       <w:r>
         <w:rPr>
           <w:rFonts w:eastAsia="Times New Roman"/>
@@ -13418,8 +13152,9 @@
         </w:rPr>
         <w:t>Sehingga pada penelitian ini, penulis membuat Aplikasi Chatbot Pada Sistem Informasi Scaffolding dengan Menggunakan Metode TF-IDF yang diharapkan dapat memudahkan serta dapat mengatasi permasalahan yang telah dipaparkan di atas. Aplikasi chatbot ini diharapkan dapat menjawab pertanyaan dari calon pelanggan dengan informasi/penjelasan yang mudah dipahami.</w:t>
       </w:r>
-      <w:bookmarkEnd w:id="23"/>
-    </w:p>
+      <w:bookmarkEnd w:id="25"/>
+    </w:p>
+    <w:bookmarkEnd w:id="26"/>
     <w:p>
       <w:pPr>
         <w:pStyle w:val="ListParagraph"/>
@@ -13446,7 +13181,7 @@
           <w:lang w:val="en-US"/>
         </w:rPr>
       </w:pPr>
-      <w:bookmarkStart w:id="24" w:name="_Toc42346707"/>
+      <w:bookmarkStart w:id="27" w:name="_Toc42346707"/>
       <w:r>
         <w:rPr>
           <w:rFonts w:eastAsia="Times New Roman"/>
@@ -13455,7 +13190,7 @@
         </w:rPr>
         <w:t>Rumusan Masalah</w:t>
       </w:r>
-      <w:bookmarkEnd w:id="24"/>
+      <w:bookmarkEnd w:id="27"/>
     </w:p>
     <w:p>
       <w:pPr>
@@ -13464,6 +13199,7 @@
           <w:rFonts w:eastAsia="Times New Roman"/>
         </w:rPr>
       </w:pPr>
+      <w:bookmarkStart w:id="28" w:name="_Hlk43731963"/>
       <w:r>
         <w:rPr>
           <w:rFonts w:eastAsia="Times New Roman"/>
@@ -13501,6 +13237,7 @@
         </w:rPr>
         <w:t xml:space="preserve"> yang mengharapkan informasi yang cepat setiap saat dalam waktu 24 jam?</w:t>
       </w:r>
+      <w:bookmarkEnd w:id="28"/>
     </w:p>
     <w:p>
       <w:pPr>
@@ -13526,7 +13263,7 @@
           <w:lang w:val="en-US"/>
         </w:rPr>
       </w:pPr>
-      <w:bookmarkStart w:id="25" w:name="_Toc42346708"/>
+      <w:bookmarkStart w:id="29" w:name="_Toc42346708"/>
       <w:r>
         <w:rPr>
           <w:rFonts w:eastAsia="Times New Roman"/>
@@ -13535,7 +13272,7 @@
         </w:rPr>
         <w:t>Tujuan</w:t>
       </w:r>
-      <w:bookmarkEnd w:id="25"/>
+      <w:bookmarkEnd w:id="29"/>
     </w:p>
     <w:p>
       <w:pPr>
@@ -13543,6 +13280,7 @@
           <w:rFonts w:eastAsia="Times New Roman"/>
         </w:rPr>
       </w:pPr>
+      <w:bookmarkStart w:id="30" w:name="_Hlk43732028"/>
       <w:r>
         <w:rPr>
           <w:rFonts w:eastAsia="Times New Roman"/>
@@ -13567,6 +13305,7 @@
         </w:rPr>
         <w:t>Untuk memudahkan pelanggan saat ingin bertanya mengenai penyewaan scaffolding dengan jawaban sesuai jam bertanya dan pertanyaan beruntut akan menghasilkan jawaban yang beruntut</w:t>
       </w:r>
+      <w:bookmarkEnd w:id="30"/>
     </w:p>
     <w:p>
       <w:pPr>
@@ -13595,7 +13334,7 @@
           <w:lang w:val="en-US"/>
         </w:rPr>
       </w:pPr>
-      <w:bookmarkStart w:id="26" w:name="_Toc42346709"/>
+      <w:bookmarkStart w:id="31" w:name="_Toc42346709"/>
       <w:r>
         <w:rPr>
           <w:rFonts w:eastAsia="Times New Roman"/>
@@ -13604,7 +13343,7 @@
         </w:rPr>
         <w:t>Batasan Masalah</w:t>
       </w:r>
-      <w:bookmarkEnd w:id="26"/>
+      <w:bookmarkEnd w:id="31"/>
     </w:p>
     <w:p>
       <w:pPr>
@@ -13613,6 +13352,7 @@
           <w:szCs w:val="24"/>
         </w:rPr>
       </w:pPr>
+      <w:bookmarkStart w:id="32" w:name="_Hlk43732128"/>
       <w:r>
         <w:rPr>
           <w:rFonts w:eastAsia="Times New Roman"/>
@@ -13735,6 +13475,7 @@
         </w:rPr>
         <w:t>Informasi mengenai berat barang per unit</w:t>
       </w:r>
+      <w:bookmarkEnd w:id="32"/>
     </w:p>
     <w:p>
       <w:pPr>
@@ -13764,7 +13505,7 @@
           <w:lang w:val="en-US"/>
         </w:rPr>
       </w:pPr>
-      <w:bookmarkStart w:id="27" w:name="_Toc42346710"/>
+      <w:bookmarkStart w:id="33" w:name="_Toc42346710"/>
       <w:r>
         <w:rPr>
           <w:rFonts w:eastAsia="Times New Roman"/>
@@ -13773,7 +13514,7 @@
         </w:rPr>
         <w:t>Sistematika Penulisan</w:t>
       </w:r>
-      <w:bookmarkEnd w:id="27"/>
+      <w:bookmarkEnd w:id="33"/>
     </w:p>
     <w:p>
       <w:pPr>
@@ -13786,6 +13527,7 @@
           <w:lang w:val="en-US"/>
         </w:rPr>
       </w:pPr>
+      <w:bookmarkStart w:id="34" w:name="_Hlk43732188"/>
       <w:r>
         <w:rPr>
           <w:rFonts w:eastAsia="Times New Roman"/>
@@ -14119,8 +13861,9 @@
           <w:lang w:val="en-US"/>
         </w:rPr>
       </w:pPr>
-      <w:bookmarkStart w:id="28" w:name="_Toc42346711"/>
-      <w:bookmarkEnd w:id="21"/>
+      <w:bookmarkStart w:id="35" w:name="_Toc42346711"/>
+      <w:bookmarkEnd w:id="23"/>
+      <w:bookmarkEnd w:id="34"/>
       <w:r>
         <w:rPr>
           <w:b/>
@@ -14152,7 +13895,7 @@
         </w:rPr>
         <w:t>LANDASAN TEORI</w:t>
       </w:r>
-      <w:bookmarkEnd w:id="28"/>
+      <w:bookmarkEnd w:id="35"/>
     </w:p>
     <w:p>
       <w:pPr>
@@ -14179,7 +13922,7 @@
           <w:b/>
         </w:rPr>
       </w:pPr>
-      <w:bookmarkStart w:id="29" w:name="_Toc42346712"/>
+      <w:bookmarkStart w:id="36" w:name="_Toc42346712"/>
       <w:r>
         <w:rPr>
           <w:b/>
@@ -14187,7 +13930,7 @@
         </w:rPr>
         <w:t>Penelitian Terdahulu</w:t>
       </w:r>
-      <w:bookmarkEnd w:id="29"/>
+      <w:bookmarkEnd w:id="36"/>
     </w:p>
     <w:p>
       <w:pPr>
@@ -14196,14 +13939,23 @@
           <w:rFonts w:eastAsia="Times New Roman"/>
         </w:rPr>
       </w:pPr>
-      <w:bookmarkStart w:id="30" w:name="_Hlk40951521"/>
+      <w:bookmarkStart w:id="37" w:name="_Hlk40951521"/>
+      <w:bookmarkStart w:id="38" w:name="_Hlk43732373"/>
       <w:r>
         <w:rPr>
           <w:rFonts w:eastAsia="Times New Roman"/>
         </w:rPr>
-        <w:t>Penelitian terdahulu ini menjadi salah satu acuan penulis dalam melakukan penelitian sehingga penulis dapat memperkaya teori yang digunakan dalam mengkaji penelitian yang dilakukan. Dari penelitian terdahulu, penulis tidak menemukan penelitian dengan judul yang sama dengan judul penelitian penulis. Namun, penulis mengangkat beberapa penelitian sebagai referensi dalam memperkaya kajian pada penelitian penulis. Berikut merupakan penelitian terdahulu berupa beberapa jurnal terkait dengan penelitian yang dilakukan penulis.</w:t>
-      </w:r>
-      <w:bookmarkEnd w:id="30"/>
+        <w:t xml:space="preserve">Penelitian terdahulu ini menjadi salah satu acuan penulis dalam melakukan penelitian sehingga penulis </w:t>
+      </w:r>
+      <w:bookmarkStart w:id="39" w:name="_Hlk43732820"/>
+      <w:r>
+        <w:rPr>
+          <w:rFonts w:eastAsia="Times New Roman"/>
+        </w:rPr>
+        <w:t>dapat memperkaya teori yang digunakan dalam mengkaji penelitian yang dilakukan. Dari penelitian terdahulu, penulis tidak menemukan penelitian dengan judul yang sama dengan judul penelitian penulis. Namun, penulis mengangkat beberapa penelitian sebagai referensi dalam memperkaya kajian pada penelitian penulis. Berikut merupakan penelitian terdahulu berupa beberapa jurnal terkait dengan penelitian yang dilakukan penulis.</w:t>
+      </w:r>
+      <w:bookmarkEnd w:id="37"/>
+      <w:bookmarkEnd w:id="39"/>
     </w:p>
     <w:p>
       <w:pPr>
@@ -14272,6 +14024,7 @@
                 <w:lang w:val="en-US"/>
               </w:rPr>
             </w:pPr>
+            <w:bookmarkStart w:id="40" w:name="_Hlk43732887"/>
             <w:r>
               <w:rPr>
                 <w:rFonts w:eastAsia="Times New Roman"/>
@@ -14952,7 +14705,9 @@
           <w:rFonts w:eastAsia="Times New Roman"/>
         </w:rPr>
       </w:pPr>
-      <w:bookmarkStart w:id="31" w:name="_Hlk40951541"/>
+      <w:bookmarkStart w:id="41" w:name="_Hlk40951541"/>
+      <w:bookmarkStart w:id="42" w:name="_Hlk43732936"/>
+      <w:bookmarkEnd w:id="40"/>
       <w:r>
         <w:rPr>
           <w:rFonts w:eastAsia="Times New Roman"/>
@@ -15003,15 +14758,24 @@
           <w:rFonts w:eastAsia="Times New Roman"/>
           <w:i/>
         </w:rPr>
-        <w:t xml:space="preserve"> chatbot</w:t>
-      </w:r>
+        <w:t xml:space="preserve"> chatbo</w:t>
+      </w:r>
+      <w:bookmarkEnd w:id="42"/>
       <w:r>
         <w:rPr>
           <w:rFonts w:eastAsia="Times New Roman"/>
+          <w:i/>
+        </w:rPr>
+        <w:t>t</w:t>
+      </w:r>
+      <w:r>
+        <w:rPr>
+          <w:rFonts w:eastAsia="Times New Roman"/>
         </w:rPr>
         <w:t>.</w:t>
       </w:r>
-      <w:bookmarkEnd w:id="31"/>
+      <w:bookmarkEnd w:id="38"/>
+      <w:bookmarkEnd w:id="41"/>
     </w:p>
     <w:p>
       <w:pPr>
@@ -15060,7 +14824,7 @@
           <w:b/>
         </w:rPr>
       </w:pPr>
-      <w:bookmarkStart w:id="32" w:name="_Toc42346713"/>
+      <w:bookmarkStart w:id="43" w:name="_Toc42346713"/>
       <w:r>
         <w:rPr>
           <w:b/>
@@ -15069,7 +14833,7 @@
         <w:lastRenderedPageBreak/>
         <w:t>Chatbot</w:t>
       </w:r>
-      <w:bookmarkEnd w:id="32"/>
+      <w:bookmarkEnd w:id="43"/>
     </w:p>
     <w:p>
       <w:pPr>
@@ -15079,12 +14843,19 @@
           <w:rFonts w:eastAsia="Times New Roman"/>
         </w:rPr>
       </w:pPr>
-      <w:bookmarkStart w:id="33" w:name="_Hlk40951565"/>
+      <w:bookmarkStart w:id="44" w:name="_Hlk40951565"/>
       <w:r>
         <w:rPr>
           <w:rFonts w:eastAsia="Times New Roman"/>
         </w:rPr>
-        <w:t>Program chatbot pertama ditulis oleh Joseph Weizembaum, profesor MIT pada tahun 1966. pada waktu itu tentu saja chatbot dibuat masih amat sangat sederhana. Meskipun perkembangan kecerdasan buatan saat ini sangat pesat dan canggih, namun chatbot tetap mempertahankan kedudukannya dalam dunia Artificiall Intelligence.</w:t>
+        <w:t xml:space="preserve">Program </w:t>
+      </w:r>
+      <w:bookmarkStart w:id="45" w:name="_Hlk43732974"/>
+      <w:r>
+        <w:rPr>
+          <w:rFonts w:eastAsia="Times New Roman"/>
+        </w:rPr>
+        <w:t>chatbot pertama ditulis oleh Joseph Weizembaum, profesor MIT pada tahun 1966. pada waktu itu tentu saja chatbot dibuat masih amat sangat sederhana. Meskipun perkembangan kecerdasan buatan saat ini sangat pesat dan canggih, namun chatbot tetap mempertahankan kedudukannya dalam dunia Artificiall Intelligence.</w:t>
       </w:r>
     </w:p>
     <w:p>
@@ -15189,7 +14960,8 @@
         </w:rPr>
         <w:t>) dan bot sebagai teman untuk bercakap-cakap seperti SimSimi. Aplikasi Chatbot ini yang akan saya buat untuk memudahkan customer dalam menanyakan pertanyaan yang diinginkan dan akan langsung direspon dengan cepat oleh sistem.</w:t>
       </w:r>
-      <w:bookmarkEnd w:id="33"/>
+      <w:bookmarkEnd w:id="44"/>
+      <w:bookmarkEnd w:id="45"/>
     </w:p>
     <w:p>
       <w:pPr>
@@ -15216,7 +14988,7 @@
           <w:b/>
         </w:rPr>
       </w:pPr>
-      <w:bookmarkStart w:id="34" w:name="_Toc42346714"/>
+      <w:bookmarkStart w:id="46" w:name="_Toc42346714"/>
       <w:r>
         <w:rPr>
           <w:b/>
@@ -15224,7 +14996,7 @@
         </w:rPr>
         <w:t>XAMPP</w:t>
       </w:r>
-      <w:bookmarkEnd w:id="34"/>
+      <w:bookmarkEnd w:id="46"/>
     </w:p>
     <w:p>
       <w:pPr>
@@ -15233,7 +15005,7 @@
           <w:rFonts w:eastAsia="Times New Roman"/>
         </w:rPr>
       </w:pPr>
-      <w:bookmarkStart w:id="35" w:name="_Hlk40951891"/>
+      <w:bookmarkStart w:id="47" w:name="_Hlk40951891"/>
       <w:r>
         <w:rPr>
           <w:rFonts w:eastAsia="Times New Roman"/>
@@ -15241,6 +15013,7 @@
         </w:rPr>
         <w:t xml:space="preserve">XAMPP </w:t>
       </w:r>
+      <w:bookmarkStart w:id="48" w:name="_Hlk43733166"/>
       <w:r>
         <w:rPr>
           <w:rFonts w:eastAsia="Times New Roman"/>
@@ -15509,7 +15282,8 @@
         </w:rPr>
         <w:t xml:space="preserve"> digunakan untuk membuat database dan menjalankan PHP yang telah dibuat serta tidak memerlukan biaya untuk menginstalnya.</w:t>
       </w:r>
-      <w:bookmarkEnd w:id="35"/>
+      <w:bookmarkEnd w:id="47"/>
+      <w:bookmarkEnd w:id="48"/>
     </w:p>
     <w:p>
       <w:pPr>
@@ -15535,7 +15309,7 @@
           <w:b/>
         </w:rPr>
       </w:pPr>
-      <w:bookmarkStart w:id="36" w:name="_Toc42346715"/>
+      <w:bookmarkStart w:id="49" w:name="_Toc42346715"/>
       <w:r>
         <w:rPr>
           <w:b/>
@@ -15543,7 +15317,7 @@
         </w:rPr>
         <w:t>MySQL</w:t>
       </w:r>
-      <w:bookmarkEnd w:id="36"/>
+      <w:bookmarkEnd w:id="49"/>
     </w:p>
     <w:p>
       <w:pPr>
@@ -15553,12 +15327,19 @@
           <w:lang w:val="en-US"/>
         </w:rPr>
       </w:pPr>
-      <w:bookmarkStart w:id="37" w:name="_Hlk40965210"/>
+      <w:bookmarkStart w:id="50" w:name="_Hlk40965210"/>
       <w:r>
         <w:rPr>
           <w:rFonts w:eastAsia="Times New Roman"/>
         </w:rPr>
-        <w:t>Menurut Kustiyahningsih (2011:145), “MySQL adalah sebuah basis data yang mengandung satu atau jumlah tabel. Tabel terdiri atas sejumlah bari dari setiap baris mengandung satu atau sejumlah tabel. Tabel terdiri atas sejumlah baris dan setiap baris mengandung satu atau sejumlah tabel”</w:t>
+        <w:t xml:space="preserve">Menurut </w:t>
+      </w:r>
+      <w:bookmarkStart w:id="51" w:name="_Hlk43733329"/>
+      <w:r>
+        <w:rPr>
+          <w:rFonts w:eastAsia="Times New Roman"/>
+        </w:rPr>
+        <w:t>Kustiyahningsih (2011:145), “MySQL adalah sebuah basis data yang mengandung satu atau jumlah tabel. Tabel terdiri atas sejumlah bari dari setiap baris mengandung satu atau sejumlah tabel. Tabel terdiri atas sejumlah baris dan setiap baris mengandung satu atau sejumlah tabel”</w:t>
       </w:r>
       <w:r>
         <w:rPr>
@@ -15706,9 +15487,16 @@
         <w:rPr>
           <w:rFonts w:eastAsia="Times New Roman"/>
         </w:rPr>
-        <w:t xml:space="preserve"> data. MySQL digunakan untuk pembuatan database dan hasil pembobotan dari semua sistem yang dijalankan dalam sistem yang dibuat.</w:t>
-      </w:r>
-      <w:bookmarkEnd w:id="37"/>
+        <w:t xml:space="preserve"> data. MySQL digunakan untuk pembuatan database dan hasil pembobotan dari semua sistem yang dijalankan dalam sistem yang dibuat</w:t>
+      </w:r>
+      <w:bookmarkEnd w:id="51"/>
+      <w:r>
+        <w:rPr>
+          <w:rFonts w:eastAsia="Times New Roman"/>
+        </w:rPr>
+        <w:t>.</w:t>
+      </w:r>
+      <w:bookmarkEnd w:id="50"/>
     </w:p>
     <w:p>
       <w:pPr>
@@ -15735,7 +15523,7 @@
           <w:b/>
         </w:rPr>
       </w:pPr>
-      <w:bookmarkStart w:id="38" w:name="_Toc42346716"/>
+      <w:bookmarkStart w:id="52" w:name="_Toc42346716"/>
       <w:r>
         <w:rPr>
           <w:b/>
@@ -15743,7 +15531,7 @@
         </w:rPr>
         <w:t>PHP</w:t>
       </w:r>
-      <w:bookmarkEnd w:id="38"/>
+      <w:bookmarkEnd w:id="52"/>
     </w:p>
     <w:p>
       <w:pPr>
@@ -15754,7 +15542,7 @@
           <w:rFonts w:eastAsia="Times New Roman"/>
         </w:rPr>
       </w:pPr>
-      <w:bookmarkStart w:id="39" w:name="_Hlk40965250"/>
+      <w:bookmarkStart w:id="53" w:name="_Hlk40965250"/>
       <w:r>
         <w:rPr>
           <w:rFonts w:eastAsia="Times New Roman"/>
@@ -15762,6 +15550,7 @@
         </w:rPr>
         <w:t xml:space="preserve">PHP </w:t>
       </w:r>
+      <w:bookmarkStart w:id="54" w:name="_Hlk43733420"/>
       <w:r>
         <w:rPr>
           <w:rFonts w:eastAsia="Times New Roman"/>
@@ -16035,7 +15824,8 @@
         </w:rPr>
         <w:t>. Bahasa yang digunakan dalam CodeIgnitere menggunakan PHP dimana bahasa pemrograman PHP digunakan sebagai bahasa pemrograman umum.</w:t>
       </w:r>
-      <w:bookmarkEnd w:id="39"/>
+      <w:bookmarkEnd w:id="53"/>
+      <w:bookmarkEnd w:id="54"/>
     </w:p>
     <w:p>
       <w:pPr>
@@ -16061,7 +15851,7 @@
           <w:b/>
         </w:rPr>
       </w:pPr>
-      <w:bookmarkStart w:id="40" w:name="_Toc42346717"/>
+      <w:bookmarkStart w:id="55" w:name="_Toc42346717"/>
       <w:r>
         <w:rPr>
           <w:b/>
@@ -16069,7 +15859,7 @@
         </w:rPr>
         <w:t>JavaScript</w:t>
       </w:r>
-      <w:bookmarkEnd w:id="40"/>
+      <w:bookmarkEnd w:id="55"/>
     </w:p>
     <w:p>
       <w:pPr>
@@ -16078,7 +15868,7 @@
           <w:lang w:val="en-US"/>
         </w:rPr>
       </w:pPr>
-      <w:bookmarkStart w:id="41" w:name="_Hlk40965272"/>
+      <w:bookmarkStart w:id="56" w:name="_Hlk40965272"/>
       <w:r>
         <w:rPr>
           <w:rFonts w:eastAsia="Times New Roman"/>
@@ -16235,7 +16025,7 @@
         </w:rPr>
         <w:t xml:space="preserve"> digunakan untuk pembuatan Desain Website dan Desain Chatbot yang dibuat.</w:t>
       </w:r>
-      <w:bookmarkEnd w:id="41"/>
+      <w:bookmarkEnd w:id="56"/>
     </w:p>
     <w:p>
       <w:pPr>
@@ -16262,7 +16052,7 @@
           <w:b/>
         </w:rPr>
       </w:pPr>
-      <w:bookmarkStart w:id="42" w:name="_Toc42346718"/>
+      <w:bookmarkStart w:id="57" w:name="_Toc42346718"/>
       <w:r>
         <w:rPr>
           <w:b/>
@@ -16270,7 +16060,7 @@
         </w:rPr>
         <w:t>TF-IDF</w:t>
       </w:r>
-      <w:bookmarkEnd w:id="42"/>
+      <w:bookmarkEnd w:id="57"/>
     </w:p>
     <w:p>
       <w:pPr>
@@ -16279,7 +16069,7 @@
           <w:rFonts w:eastAsia="Times New Roman"/>
         </w:rPr>
       </w:pPr>
-      <w:bookmarkStart w:id="43" w:name="_Hlk40965400"/>
+      <w:bookmarkStart w:id="58" w:name="_Hlk40965400"/>
       <w:r>
         <w:rPr>
           <w:rFonts w:eastAsia="Times New Roman"/>
@@ -16801,7 +16591,7 @@
         </w:rPr>
         <w:t>.3)</w:t>
       </w:r>
-      <w:bookmarkEnd w:id="43"/>
+      <w:bookmarkEnd w:id="58"/>
     </w:p>
     <w:p>
       <w:pPr>
@@ -16829,7 +16619,7 @@
           <w:iCs/>
         </w:rPr>
       </w:pPr>
-      <w:bookmarkStart w:id="44" w:name="_Toc42346719"/>
+      <w:bookmarkStart w:id="59" w:name="_Toc42346719"/>
       <w:r>
         <w:rPr>
           <w:b/>
@@ -16839,7 +16629,7 @@
         </w:rPr>
         <w:t>Cosine Similarity</w:t>
       </w:r>
-      <w:bookmarkEnd w:id="44"/>
+      <w:bookmarkEnd w:id="59"/>
     </w:p>
     <w:p>
       <w:pPr>
@@ -16849,7 +16639,7 @@
           <w:rFonts w:eastAsia="Times New Roman"/>
         </w:rPr>
       </w:pPr>
-      <w:bookmarkStart w:id="45" w:name="_Hlk40965587"/>
+      <w:bookmarkStart w:id="60" w:name="_Hlk40965587"/>
       <w:r>
         <w:rPr>
           <w:rFonts w:eastAsia="Times New Roman"/>
@@ -17007,7 +16797,7 @@
         </w:rPr>
         <w:t>.</w:t>
       </w:r>
-      <w:bookmarkEnd w:id="45"/>
+      <w:bookmarkEnd w:id="60"/>
     </w:p>
     <w:p>
       <w:pPr>
@@ -18043,7 +17833,7 @@
           <w:b/>
         </w:rPr>
       </w:pPr>
-      <w:bookmarkStart w:id="46" w:name="_Toc42346720"/>
+      <w:bookmarkStart w:id="61" w:name="_Toc42346720"/>
       <w:r>
         <w:rPr>
           <w:b/>
@@ -18069,7 +17859,7 @@
         </w:rPr>
         <w:t>Precision</w:t>
       </w:r>
-      <w:bookmarkEnd w:id="46"/>
+      <w:bookmarkEnd w:id="61"/>
     </w:p>
     <w:p>
       <w:pPr>
@@ -18077,7 +17867,7 @@
           <w:b/>
         </w:rPr>
       </w:pPr>
-      <w:bookmarkStart w:id="47" w:name="_Hlk40965703"/>
+      <w:bookmarkStart w:id="62" w:name="_Hlk40965703"/>
       <w:r>
         <w:rPr>
           <w:rFonts w:eastAsia="Times New Roman"/>
@@ -18584,7 +18374,7 @@
         </w:rPr>
         <w:t>-nya merosot ke 0,01 (Pendit 2008). Metode ini digunakan untuk menghitung kecocokan jawaban dari sistem kepada user.</w:t>
       </w:r>
-      <w:bookmarkEnd w:id="47"/>
+      <w:bookmarkEnd w:id="62"/>
     </w:p>
     <w:p>
       <w:pPr>
@@ -18634,7 +18424,7 @@
           <w:lang w:val="en-US"/>
         </w:rPr>
       </w:pPr>
-      <w:bookmarkStart w:id="48" w:name="_Toc42346721"/>
+      <w:bookmarkStart w:id="63" w:name="_Toc42346721"/>
       <w:r>
         <w:rPr>
           <w:b/>
@@ -18666,7 +18456,7 @@
         </w:rPr>
         <w:t>METODOLOGI PENELITIAN</w:t>
       </w:r>
-      <w:bookmarkEnd w:id="48"/>
+      <w:bookmarkEnd w:id="63"/>
     </w:p>
     <w:p>
       <w:pPr>
@@ -18692,7 +18482,7 @@
           <w:b/>
         </w:rPr>
       </w:pPr>
-      <w:bookmarkStart w:id="49" w:name="_Toc42346722"/>
+      <w:bookmarkStart w:id="64" w:name="_Toc42346722"/>
       <w:r>
         <w:rPr>
           <w:b/>
@@ -18700,7 +18490,7 @@
         </w:rPr>
         <w:t>Studi Literatur</w:t>
       </w:r>
-      <w:bookmarkEnd w:id="49"/>
+      <w:bookmarkEnd w:id="64"/>
     </w:p>
     <w:p>
       <w:pPr>
@@ -18709,7 +18499,7 @@
           <w:lang w:val="en-US"/>
         </w:rPr>
       </w:pPr>
-      <w:bookmarkStart w:id="50" w:name="_Hlk40965921"/>
+      <w:bookmarkStart w:id="65" w:name="_Hlk40965921"/>
       <w:r>
         <w:rPr>
           <w:bCs/>
@@ -18812,7 +18602,7 @@
         </w:rPr>
         <w:t>Referensi yang dibutuhkan bisa di dapat dari jurnal, artikel laporan penelitian, dan situs-situs internet. Output dari studi literatur adalah terkumpulnya referensi yang relevan dengan studi kasus yang ada.</w:t>
       </w:r>
-      <w:bookmarkEnd w:id="50"/>
+      <w:bookmarkEnd w:id="65"/>
     </w:p>
     <w:p>
       <w:pPr>
@@ -18836,7 +18626,7 @@
           <w:b/>
         </w:rPr>
       </w:pPr>
-      <w:bookmarkStart w:id="51" w:name="_Toc42346723"/>
+      <w:bookmarkStart w:id="66" w:name="_Toc42346723"/>
       <w:r>
         <w:rPr>
           <w:b/>
@@ -18844,7 +18634,7 @@
         </w:rPr>
         <w:t>Identifikasi Masalah</w:t>
       </w:r>
-      <w:bookmarkEnd w:id="51"/>
+      <w:bookmarkEnd w:id="66"/>
     </w:p>
     <w:p>
       <w:pPr>
@@ -18890,7 +18680,7 @@
           <w:b/>
         </w:rPr>
       </w:pPr>
-      <w:bookmarkStart w:id="52" w:name="_Toc42346724"/>
+      <w:bookmarkStart w:id="67" w:name="_Toc42346724"/>
       <w:r>
         <w:rPr>
           <w:b/>
@@ -18898,7 +18688,7 @@
         </w:rPr>
         <w:t>Metode Pengumpulan Data</w:t>
       </w:r>
-      <w:bookmarkEnd w:id="52"/>
+      <w:bookmarkEnd w:id="67"/>
     </w:p>
     <w:p>
       <w:pPr>
@@ -19060,7 +18850,7 @@
           <w:b/>
         </w:rPr>
       </w:pPr>
-      <w:bookmarkStart w:id="53" w:name="_Toc42346725"/>
+      <w:bookmarkStart w:id="68" w:name="_Toc42346725"/>
       <w:r>
         <w:rPr>
           <w:b/>
@@ -19068,7 +18858,7 @@
         </w:rPr>
         <w:t>Metode Pengembangan Sistem</w:t>
       </w:r>
-      <w:bookmarkEnd w:id="53"/>
+      <w:bookmarkEnd w:id="68"/>
     </w:p>
     <w:p>
       <w:pPr>
@@ -19080,7 +18870,7 @@
           <w:lang w:val="en-US"/>
         </w:rPr>
       </w:pPr>
-      <w:bookmarkStart w:id="54" w:name="_Toc42346726"/>
+      <w:bookmarkStart w:id="69" w:name="_Toc42346726"/>
       <w:r>
         <w:rPr>
           <w:b/>
@@ -19088,7 +18878,7 @@
         </w:rPr>
         <w:t>3.4.1 Waterfall</w:t>
       </w:r>
-      <w:bookmarkEnd w:id="54"/>
+      <w:bookmarkEnd w:id="69"/>
     </w:p>
     <w:p>
       <w:pPr>
@@ -19411,7 +19201,7 @@
           <w:lang w:val="en-US"/>
         </w:rPr>
       </w:pPr>
-      <w:bookmarkStart w:id="55" w:name="_Toc31836"/>
+      <w:bookmarkStart w:id="70" w:name="_Toc31836"/>
       <w:r>
         <w:rPr>
           <w:b/>
@@ -19420,7 +19210,7 @@
         </w:rPr>
         <w:t>Requiremen</w:t>
       </w:r>
-      <w:bookmarkEnd w:id="55"/>
+      <w:bookmarkEnd w:id="70"/>
       <w:r>
         <w:rPr>
           <w:b/>
@@ -19468,8 +19258,8 @@
         </w:rPr>
         <w:t>Design</w:t>
       </w:r>
-      <w:bookmarkStart w:id="56" w:name="_Toc24612853"/>
-      <w:bookmarkStart w:id="57" w:name="_Toc22810"/>
+      <w:bookmarkStart w:id="71" w:name="_Toc24612853"/>
+      <w:bookmarkStart w:id="72" w:name="_Toc22810"/>
     </w:p>
     <w:p>
       <w:pPr>
@@ -19548,7 +19338,7 @@
         </w:rPr>
         <w:t>Implementa</w:t>
       </w:r>
-      <w:bookmarkEnd w:id="56"/>
+      <w:bookmarkEnd w:id="71"/>
       <w:r>
         <w:rPr>
           <w:b/>
@@ -19556,7 +19346,7 @@
         </w:rPr>
         <w:t>tion</w:t>
       </w:r>
-      <w:bookmarkEnd w:id="57"/>
+      <w:bookmarkEnd w:id="72"/>
     </w:p>
     <w:p>
       <w:pPr>
@@ -19686,7 +19476,7 @@
           <w:lang w:val="en-US"/>
         </w:rPr>
       </w:pPr>
-      <w:bookmarkStart w:id="58" w:name="_Toc42346727"/>
+      <w:bookmarkStart w:id="73" w:name="_Toc42346727"/>
       <w:r>
         <w:rPr>
           <w:b/>
@@ -19694,7 +19484,7 @@
         </w:rPr>
         <w:t>3.4.2 Bisnis Proses</w:t>
       </w:r>
-      <w:bookmarkEnd w:id="58"/>
+      <w:bookmarkEnd w:id="73"/>
     </w:p>
     <w:p>
       <w:pPr>
@@ -20066,7 +19856,7 @@
           <w:bCs/>
         </w:rPr>
       </w:pPr>
-      <w:bookmarkStart w:id="59" w:name="_Toc42346728"/>
+      <w:bookmarkStart w:id="74" w:name="_Toc42346728"/>
       <w:r>
         <w:rPr>
           <w:b/>
@@ -20076,17 +19866,17 @@
         <w:lastRenderedPageBreak/>
         <w:t>Metode Pengolahan Data</w:t>
       </w:r>
-      <w:bookmarkEnd w:id="59"/>
-    </w:p>
-    <w:p>
-      <w:pPr>
-        <w:rPr>
-          <w:rFonts w:cs="Times New Roman"/>
-          <w:szCs w:val="24"/>
-          <w:lang w:val="en-US"/>
-        </w:rPr>
-      </w:pPr>
-      <w:bookmarkStart w:id="60" w:name="_Hlk41023546"/>
+      <w:bookmarkEnd w:id="74"/>
+    </w:p>
+    <w:p>
+      <w:pPr>
+        <w:rPr>
+          <w:rFonts w:cs="Times New Roman"/>
+          <w:szCs w:val="24"/>
+          <w:lang w:val="en-US"/>
+        </w:rPr>
+      </w:pPr>
+      <w:bookmarkStart w:id="75" w:name="_Hlk41023546"/>
       <w:r>
         <w:rPr>
           <w:rFonts w:cs="Times New Roman"/>
@@ -20476,7 +20266,7 @@
         </w:rPr>
         <w:t>ini biasa digunakan dalam teks berbahasa Indonesia yang memiliki struktur imbuhan yang tetap dan mudah untuk diolah.</w:t>
       </w:r>
-      <w:bookmarkEnd w:id="60"/>
+      <w:bookmarkEnd w:id="75"/>
     </w:p>
     <w:p>
       <w:pPr>
@@ -20502,7 +20292,7 @@
           <w:bCs/>
         </w:rPr>
       </w:pPr>
-      <w:bookmarkStart w:id="61" w:name="_Toc42346729"/>
+      <w:bookmarkStart w:id="76" w:name="_Toc42346729"/>
       <w:r>
         <w:rPr>
           <w:b/>
@@ -20510,7 +20300,7 @@
         </w:rPr>
         <w:t>Perhitungan Manual</w:t>
       </w:r>
-      <w:bookmarkEnd w:id="61"/>
+      <w:bookmarkEnd w:id="76"/>
     </w:p>
     <w:p>
       <w:pPr>
@@ -32649,7 +32439,7 @@
           <w:lang w:val="en-US"/>
         </w:rPr>
       </w:pPr>
-      <w:bookmarkStart w:id="62" w:name="_Toc42346730"/>
+      <w:bookmarkStart w:id="77" w:name="_Toc42346730"/>
       <w:r>
         <w:rPr>
           <w:b/>
@@ -32681,7 +32471,7 @@
         </w:rPr>
         <w:t>ANALISIS DAN PERANCANGAN SISTEM</w:t>
       </w:r>
-      <w:bookmarkEnd w:id="62"/>
+      <w:bookmarkEnd w:id="77"/>
     </w:p>
     <w:p>
       <w:pPr>
@@ -32708,7 +32498,7 @@
           <w:b/>
         </w:rPr>
       </w:pPr>
-      <w:bookmarkStart w:id="63" w:name="_Toc42346731"/>
+      <w:bookmarkStart w:id="78" w:name="_Toc42346731"/>
       <w:r>
         <w:rPr>
           <w:b/>
@@ -32716,7 +32506,7 @@
         </w:rPr>
         <w:t>Gambaran Umum Sistem</w:t>
       </w:r>
-      <w:bookmarkEnd w:id="63"/>
+      <w:bookmarkEnd w:id="78"/>
     </w:p>
     <w:p>
       <w:pPr>
@@ -33025,7 +32815,7 @@
           <w:b/>
         </w:rPr>
       </w:pPr>
-      <w:bookmarkStart w:id="64" w:name="_Toc42346732"/>
+      <w:bookmarkStart w:id="79" w:name="_Toc42346732"/>
       <w:r>
         <w:rPr>
           <w:b/>
@@ -33034,7 +32824,7 @@
         <w:lastRenderedPageBreak/>
         <w:t>Analisa Permasalahan</w:t>
       </w:r>
-      <w:bookmarkEnd w:id="64"/>
+      <w:bookmarkEnd w:id="79"/>
       <w:r>
         <w:rPr>
           <w:b/>
@@ -33159,7 +32949,7 @@
           <w:b/>
         </w:rPr>
       </w:pPr>
-      <w:bookmarkStart w:id="65" w:name="_Toc42346733"/>
+      <w:bookmarkStart w:id="80" w:name="_Toc42346733"/>
       <w:r>
         <w:rPr>
           <w:b/>
@@ -33167,7 +32957,7 @@
         </w:rPr>
         <w:t>Analisa Kebutuhan Non Fungsional</w:t>
       </w:r>
-      <w:bookmarkEnd w:id="65"/>
+      <w:bookmarkEnd w:id="80"/>
     </w:p>
     <w:p>
       <w:pPr>
@@ -34429,7 +34219,7 @@
           <w:b/>
         </w:rPr>
       </w:pPr>
-      <w:bookmarkStart w:id="66" w:name="_Toc42346734"/>
+      <w:bookmarkStart w:id="81" w:name="_Toc42346734"/>
       <w:r>
         <w:rPr>
           <w:b/>
@@ -34451,7 +34241,7 @@
         </w:rPr>
         <w:t xml:space="preserve"> Kebutuhan Fungsional</w:t>
       </w:r>
-      <w:bookmarkEnd w:id="66"/>
+      <w:bookmarkEnd w:id="81"/>
     </w:p>
     <w:p>
       <w:pPr>
@@ -34698,7 +34488,7 @@
           <w:b/>
         </w:rPr>
       </w:pPr>
-      <w:bookmarkStart w:id="67" w:name="_Toc42346735"/>
+      <w:bookmarkStart w:id="82" w:name="_Toc42346735"/>
       <w:r>
         <w:rPr>
           <w:b/>
@@ -34706,7 +34496,7 @@
         </w:rPr>
         <w:t>Analisis Data</w:t>
       </w:r>
-      <w:bookmarkEnd w:id="67"/>
+      <w:bookmarkEnd w:id="82"/>
     </w:p>
     <w:p>
       <w:pPr>
@@ -34805,7 +34595,7 @@
           <w:b/>
         </w:rPr>
       </w:pPr>
-      <w:bookmarkStart w:id="68" w:name="_Toc42346738"/>
+      <w:bookmarkStart w:id="83" w:name="_Toc42346738"/>
       <w:r>
         <w:rPr>
           <w:b/>
@@ -34813,7 +34603,7 @@
         </w:rPr>
         <w:t>Perancangan Sistem</w:t>
       </w:r>
-      <w:bookmarkEnd w:id="68"/>
+      <w:bookmarkEnd w:id="83"/>
     </w:p>
     <w:p>
       <w:pPr>
@@ -46933,7 +46723,7 @@
           <w:b/>
         </w:rPr>
       </w:pPr>
-      <w:bookmarkStart w:id="69" w:name="_Toc42346737"/>
+      <w:bookmarkStart w:id="84" w:name="_Toc42346737"/>
       <w:r>
         <w:rPr>
           <w:b/>
@@ -46941,7 +46731,7 @@
         </w:rPr>
         <w:t>Perancangan Basisdata</w:t>
       </w:r>
-      <w:bookmarkEnd w:id="69"/>
+      <w:bookmarkEnd w:id="84"/>
     </w:p>
     <w:p>
       <w:pPr>
@@ -52581,7 +52371,7 @@
           <w:b/>
         </w:rPr>
       </w:pPr>
-      <w:bookmarkStart w:id="70" w:name="_Toc42346736"/>
+      <w:bookmarkStart w:id="85" w:name="_Toc42346736"/>
       <w:r>
         <w:rPr>
           <w:b/>
@@ -52589,7 +52379,7 @@
         </w:rPr>
         <w:t>Perancangan Antar Muka Pengguna</w:t>
       </w:r>
-      <w:bookmarkEnd w:id="70"/>
+      <w:bookmarkEnd w:id="85"/>
     </w:p>
     <w:p>
       <w:pPr>
@@ -53472,7 +53262,7 @@
           <w:lang w:val="en-US"/>
         </w:rPr>
       </w:pPr>
-      <w:bookmarkStart w:id="71" w:name="_Toc42346739"/>
+      <w:bookmarkStart w:id="86" w:name="_Toc42346739"/>
       <w:r>
         <w:rPr>
           <w:b/>
@@ -53504,7 +53294,7 @@
         </w:rPr>
         <w:t>IMPLEMENTASI DAN PENGUJIAN</w:t>
       </w:r>
-      <w:bookmarkEnd w:id="71"/>
+      <w:bookmarkEnd w:id="86"/>
     </w:p>
     <w:p>
       <w:pPr>
@@ -53531,7 +53321,7 @@
           <w:b/>
         </w:rPr>
       </w:pPr>
-      <w:bookmarkStart w:id="72" w:name="_Toc42346740"/>
+      <w:bookmarkStart w:id="87" w:name="_Toc42346740"/>
       <w:r>
         <w:rPr>
           <w:b/>
@@ -53539,7 +53329,7 @@
         </w:rPr>
         <w:t>Implementasi Basisdata</w:t>
       </w:r>
-      <w:bookmarkEnd w:id="72"/>
+      <w:bookmarkEnd w:id="87"/>
     </w:p>
     <w:p>
       <w:pPr>
@@ -53637,7 +53427,7 @@
           <w:b/>
         </w:rPr>
       </w:pPr>
-      <w:bookmarkStart w:id="73" w:name="_Toc42346742"/>
+      <w:bookmarkStart w:id="88" w:name="_Toc42346742"/>
       <w:r>
         <w:rPr>
           <w:b/>
@@ -53645,7 +53435,7 @@
         </w:rPr>
         <w:t>Implementasi Sistem</w:t>
       </w:r>
-      <w:bookmarkEnd w:id="73"/>
+      <w:bookmarkEnd w:id="88"/>
     </w:p>
     <w:p>
       <w:pPr>
@@ -54022,7 +53812,7 @@
           <w:b/>
         </w:rPr>
       </w:pPr>
-      <w:bookmarkStart w:id="74" w:name="_Toc42346741"/>
+      <w:bookmarkStart w:id="89" w:name="_Toc42346741"/>
       <w:r>
         <w:rPr>
           <w:b/>
@@ -54030,7 +53820,7 @@
         </w:rPr>
         <w:t>Implementasi Anatarmuka Pengguna</w:t>
       </w:r>
-      <w:bookmarkEnd w:id="74"/>
+      <w:bookmarkEnd w:id="89"/>
     </w:p>
     <w:p>
       <w:pPr>
@@ -54229,7 +54019,7 @@
           <w:b/>
         </w:rPr>
       </w:pPr>
-      <w:bookmarkStart w:id="75" w:name="_Toc42346743"/>
+      <w:bookmarkStart w:id="90" w:name="_Toc42346743"/>
       <w:r>
         <w:rPr>
           <w:b/>
@@ -54237,7 +54027,7 @@
         </w:rPr>
         <w:t>Pengujian Fungsional</w:t>
       </w:r>
-      <w:bookmarkEnd w:id="75"/>
+      <w:bookmarkEnd w:id="90"/>
     </w:p>
     <w:p>
       <w:pPr>
@@ -54263,7 +54053,7 @@
           <w:b/>
         </w:rPr>
       </w:pPr>
-      <w:bookmarkStart w:id="76" w:name="_Toc42346744"/>
+      <w:bookmarkStart w:id="91" w:name="_Toc42346744"/>
       <w:r>
         <w:rPr>
           <w:b/>
@@ -54271,8 +54061,805 @@
         </w:rPr>
         <w:t>Pengujian Akurasi</w:t>
       </w:r>
-      <w:bookmarkEnd w:id="76"/>
-    </w:p>
+      <w:bookmarkEnd w:id="91"/>
+    </w:p>
+    <w:tbl>
+      <w:tblPr>
+        <w:tblStyle w:val="TableGrid"/>
+        <w:tblW w:w="0" w:type="auto"/>
+        <w:tblLook w:val="04A0" w:firstRow="1" w:lastRow="0" w:firstColumn="1" w:lastColumn="0" w:noHBand="0" w:noVBand="1"/>
+      </w:tblPr>
+      <w:tblGrid>
+        <w:gridCol w:w="562"/>
+        <w:gridCol w:w="2552"/>
+        <w:gridCol w:w="2551"/>
+        <w:gridCol w:w="2263"/>
+      </w:tblGrid>
+      <w:tr>
+        <w:tc>
+          <w:tcPr>
+            <w:tcW w:w="562" w:type="dxa"/>
+          </w:tcPr>
+          <w:p>
+            <w:pPr>
+              <w:pStyle w:val="IsiHeading2"/>
+              <w:ind w:firstLine="0"/>
+              <w:rPr>
+                <w:lang w:val="en-US"/>
+              </w:rPr>
+            </w:pPr>
+            <w:r>
+              <w:rPr>
+                <w:lang w:val="en-US"/>
+              </w:rPr>
+              <w:t>No</w:t>
+            </w:r>
+          </w:p>
+        </w:tc>
+        <w:tc>
+          <w:tcPr>
+            <w:tcW w:w="2552" w:type="dxa"/>
+          </w:tcPr>
+          <w:p>
+            <w:pPr>
+              <w:pStyle w:val="IsiHeading2"/>
+              <w:ind w:firstLine="0"/>
+              <w:rPr>
+                <w:lang w:val="en-US"/>
+              </w:rPr>
+            </w:pPr>
+            <w:r>
+              <w:rPr>
+                <w:lang w:val="en-US"/>
+              </w:rPr>
+              <w:t>Pertanyaan</w:t>
+            </w:r>
+          </w:p>
+        </w:tc>
+        <w:tc>
+          <w:tcPr>
+            <w:tcW w:w="2551" w:type="dxa"/>
+          </w:tcPr>
+          <w:p>
+            <w:pPr>
+              <w:pStyle w:val="IsiHeading2"/>
+              <w:ind w:firstLine="0"/>
+              <w:rPr>
+                <w:lang w:val="en-US"/>
+              </w:rPr>
+            </w:pPr>
+            <w:r>
+              <w:rPr>
+                <w:lang w:val="en-US"/>
+              </w:rPr>
+              <w:t>Jawaban Sistem</w:t>
+            </w:r>
+          </w:p>
+        </w:tc>
+        <w:tc>
+          <w:tcPr>
+            <w:tcW w:w="2263" w:type="dxa"/>
+          </w:tcPr>
+          <w:p>
+            <w:pPr>
+              <w:pStyle w:val="IsiHeading2"/>
+              <w:ind w:firstLine="0"/>
+              <w:rPr>
+                <w:lang w:val="en-US"/>
+              </w:rPr>
+            </w:pPr>
+            <w:r>
+              <w:rPr>
+                <w:lang w:val="en-US"/>
+              </w:rPr>
+              <w:t>Cocok</w:t>
+            </w:r>
+          </w:p>
+        </w:tc>
+      </w:tr>
+      <w:tr>
+        <w:tc>
+          <w:tcPr>
+            <w:tcW w:w="562" w:type="dxa"/>
+          </w:tcPr>
+          <w:p>
+            <w:pPr>
+              <w:pStyle w:val="IsiHeading2"/>
+              <w:ind w:firstLine="0"/>
+              <w:rPr>
+                <w:lang w:val="en-US"/>
+              </w:rPr>
+            </w:pPr>
+            <w:r>
+              <w:rPr>
+                <w:lang w:val="en-US"/>
+              </w:rPr>
+              <w:t>1.</w:t>
+            </w:r>
+          </w:p>
+        </w:tc>
+        <w:tc>
+          <w:tcPr>
+            <w:tcW w:w="2552" w:type="dxa"/>
+          </w:tcPr>
+          <w:p>
+            <w:pPr>
+              <w:pStyle w:val="IsiHeading2"/>
+              <w:ind w:firstLine="0"/>
+              <w:rPr>
+                <w:lang w:val="en-US"/>
+              </w:rPr>
+            </w:pPr>
+            <w:r>
+              <w:rPr>
+                <w:lang w:val="en-US"/>
+              </w:rPr>
+              <w:t>Pinjam main fram</w:t>
+            </w:r>
+          </w:p>
+        </w:tc>
+        <w:tc>
+          <w:tcPr>
+            <w:tcW w:w="2551" w:type="dxa"/>
+          </w:tcPr>
+          <w:p>
+            <w:pPr>
+              <w:pStyle w:val="IsiHeading2"/>
+              <w:ind w:firstLine="0"/>
+              <w:rPr>
+                <w:lang w:val="en-US"/>
+              </w:rPr>
+            </w:pPr>
+            <w:r>
+              <w:rPr>
+                <w:lang w:val="en-US"/>
+              </w:rPr>
+              <w:t xml:space="preserve">harga sewa main frame 1,7 selama 1 minggu 30.000 rupiah  </w:t>
+            </w:r>
+          </w:p>
+        </w:tc>
+        <w:tc>
+          <w:tcPr>
+            <w:tcW w:w="2263" w:type="dxa"/>
+          </w:tcPr>
+          <w:p>
+            <w:pPr>
+              <w:pStyle w:val="IsiHeading2"/>
+              <w:ind w:firstLine="0"/>
+              <w:rPr>
+                <w:lang w:val="en-US"/>
+              </w:rPr>
+            </w:pPr>
+            <w:r>
+              <w:rPr>
+                <w:lang w:val="en-US"/>
+              </w:rPr>
+              <w:t>v</w:t>
+            </w:r>
+          </w:p>
+        </w:tc>
+      </w:tr>
+      <w:tr>
+        <w:tc>
+          <w:tcPr>
+            <w:tcW w:w="562" w:type="dxa"/>
+          </w:tcPr>
+          <w:p>
+            <w:pPr>
+              <w:pStyle w:val="IsiHeading2"/>
+              <w:ind w:firstLine="0"/>
+              <w:rPr>
+                <w:lang w:val="en-US"/>
+              </w:rPr>
+            </w:pPr>
+            <w:r>
+              <w:rPr>
+                <w:lang w:val="en-US"/>
+              </w:rPr>
+              <w:t>2.</w:t>
+            </w:r>
+          </w:p>
+        </w:tc>
+        <w:tc>
+          <w:tcPr>
+            <w:tcW w:w="2552" w:type="dxa"/>
+          </w:tcPr>
+          <w:p>
+            <w:pPr>
+              <w:pStyle w:val="IsiHeading2"/>
+              <w:ind w:firstLine="0"/>
+              <w:rPr>
+                <w:lang w:val="en-US"/>
+              </w:rPr>
+            </w:pPr>
+            <w:r>
+              <w:rPr>
+                <w:lang w:val="en-US"/>
+              </w:rPr>
+              <w:t>Selamat pagi</w:t>
+            </w:r>
+          </w:p>
+        </w:tc>
+        <w:tc>
+          <w:tcPr>
+            <w:tcW w:w="2551" w:type="dxa"/>
+          </w:tcPr>
+          <w:p>
+            <w:pPr>
+              <w:pStyle w:val="IsiHeading2"/>
+              <w:ind w:firstLine="0"/>
+              <w:rPr>
+                <w:lang w:val="en-US"/>
+              </w:rPr>
+            </w:pPr>
+            <w:r>
+              <w:rPr>
+                <w:lang w:val="en-US"/>
+              </w:rPr>
+              <w:t>Selamat pagi</w:t>
+            </w:r>
+          </w:p>
+        </w:tc>
+        <w:tc>
+          <w:tcPr>
+            <w:tcW w:w="2263" w:type="dxa"/>
+          </w:tcPr>
+          <w:p>
+            <w:pPr>
+              <w:pStyle w:val="IsiHeading2"/>
+              <w:ind w:firstLine="0"/>
+              <w:rPr>
+                <w:lang w:val="en-US"/>
+              </w:rPr>
+            </w:pPr>
+            <w:r>
+              <w:rPr>
+                <w:lang w:val="en-US"/>
+              </w:rPr>
+              <w:t>v</w:t>
+            </w:r>
+          </w:p>
+        </w:tc>
+      </w:tr>
+      <w:tr>
+        <w:tc>
+          <w:tcPr>
+            <w:tcW w:w="562" w:type="dxa"/>
+          </w:tcPr>
+          <w:p>
+            <w:pPr>
+              <w:pStyle w:val="IsiHeading2"/>
+              <w:ind w:firstLine="0"/>
+              <w:rPr>
+                <w:lang w:val="en-US"/>
+              </w:rPr>
+            </w:pPr>
+            <w:r>
+              <w:rPr>
+                <w:lang w:val="en-US"/>
+              </w:rPr>
+              <w:t>3</w:t>
+            </w:r>
+          </w:p>
+        </w:tc>
+        <w:tc>
+          <w:tcPr>
+            <w:tcW w:w="2552" w:type="dxa"/>
+          </w:tcPr>
+          <w:p>
+            <w:pPr>
+              <w:pStyle w:val="IsiHeading2"/>
+              <w:ind w:firstLine="0"/>
+              <w:rPr>
+                <w:lang w:val="en-US"/>
+              </w:rPr>
+            </w:pPr>
+            <w:r>
+              <w:rPr>
+                <w:lang w:val="en-US"/>
+              </w:rPr>
+              <w:t>Selamat</w:t>
+            </w:r>
+            <w:r>
+              <w:rPr>
+                <w:lang w:val="en-US"/>
+              </w:rPr>
+              <w:t xml:space="preserve"> siang</w:t>
+            </w:r>
+          </w:p>
+        </w:tc>
+        <w:tc>
+          <w:tcPr>
+            <w:tcW w:w="2551" w:type="dxa"/>
+          </w:tcPr>
+          <w:p>
+            <w:pPr>
+              <w:pStyle w:val="IsiHeading2"/>
+              <w:ind w:firstLine="0"/>
+              <w:rPr>
+                <w:lang w:val="en-US"/>
+              </w:rPr>
+            </w:pPr>
+            <w:r>
+              <w:rPr>
+                <w:lang w:val="en-US"/>
+              </w:rPr>
+              <w:t xml:space="preserve">Selamat </w:t>
+            </w:r>
+            <w:r>
+              <w:rPr>
+                <w:lang w:val="en-US"/>
+              </w:rPr>
+              <w:t>siang</w:t>
+            </w:r>
+          </w:p>
+        </w:tc>
+        <w:tc>
+          <w:tcPr>
+            <w:tcW w:w="2263" w:type="dxa"/>
+          </w:tcPr>
+          <w:p>
+            <w:pPr>
+              <w:pStyle w:val="IsiHeading2"/>
+              <w:ind w:firstLine="0"/>
+              <w:rPr>
+                <w:lang w:val="en-US"/>
+              </w:rPr>
+            </w:pPr>
+            <w:r>
+              <w:rPr>
+                <w:lang w:val="en-US"/>
+              </w:rPr>
+              <w:t>v</w:t>
+            </w:r>
+          </w:p>
+        </w:tc>
+      </w:tr>
+      <w:tr>
+        <w:tc>
+          <w:tcPr>
+            <w:tcW w:w="562" w:type="dxa"/>
+          </w:tcPr>
+          <w:p>
+            <w:pPr>
+              <w:pStyle w:val="IsiHeading2"/>
+              <w:ind w:firstLine="0"/>
+              <w:rPr>
+                <w:lang w:val="en-US"/>
+              </w:rPr>
+            </w:pPr>
+            <w:r>
+              <w:rPr>
+                <w:lang w:val="en-US"/>
+              </w:rPr>
+              <w:t>4</w:t>
+            </w:r>
+          </w:p>
+        </w:tc>
+        <w:tc>
+          <w:tcPr>
+            <w:tcW w:w="2552" w:type="dxa"/>
+          </w:tcPr>
+          <w:p>
+            <w:pPr>
+              <w:pStyle w:val="IsiHeading2"/>
+              <w:ind w:firstLine="0"/>
+              <w:rPr>
+                <w:lang w:val="en-US"/>
+              </w:rPr>
+            </w:pPr>
+            <w:r>
+              <w:rPr>
+                <w:lang w:val="en-US"/>
+              </w:rPr>
+              <w:t xml:space="preserve">Selamat </w:t>
+            </w:r>
+            <w:r>
+              <w:rPr>
+                <w:lang w:val="en-US"/>
+              </w:rPr>
+              <w:t>sore</w:t>
+            </w:r>
+          </w:p>
+        </w:tc>
+        <w:tc>
+          <w:tcPr>
+            <w:tcW w:w="2551" w:type="dxa"/>
+          </w:tcPr>
+          <w:p>
+            <w:pPr>
+              <w:pStyle w:val="IsiHeading2"/>
+              <w:ind w:firstLine="0"/>
+              <w:rPr>
+                <w:lang w:val="en-US"/>
+              </w:rPr>
+            </w:pPr>
+            <w:r>
+              <w:rPr>
+                <w:lang w:val="en-US"/>
+              </w:rPr>
+              <w:t xml:space="preserve">Selamat </w:t>
+            </w:r>
+            <w:r>
+              <w:rPr>
+                <w:lang w:val="en-US"/>
+              </w:rPr>
+              <w:t>sore</w:t>
+            </w:r>
+          </w:p>
+        </w:tc>
+        <w:tc>
+          <w:tcPr>
+            <w:tcW w:w="2263" w:type="dxa"/>
+          </w:tcPr>
+          <w:p>
+            <w:pPr>
+              <w:pStyle w:val="IsiHeading2"/>
+              <w:ind w:firstLine="0"/>
+              <w:rPr>
+                <w:lang w:val="en-US"/>
+              </w:rPr>
+            </w:pPr>
+            <w:r>
+              <w:rPr>
+                <w:lang w:val="en-US"/>
+              </w:rPr>
+              <w:t>v</w:t>
+            </w:r>
+          </w:p>
+        </w:tc>
+      </w:tr>
+      <w:tr>
+        <w:tc>
+          <w:tcPr>
+            <w:tcW w:w="562" w:type="dxa"/>
+          </w:tcPr>
+          <w:p>
+            <w:pPr>
+              <w:pStyle w:val="IsiHeading2"/>
+              <w:ind w:firstLine="0"/>
+              <w:rPr>
+                <w:lang w:val="en-US"/>
+              </w:rPr>
+            </w:pPr>
+            <w:r>
+              <w:rPr>
+                <w:lang w:val="en-US"/>
+              </w:rPr>
+              <w:t>5</w:t>
+            </w:r>
+          </w:p>
+        </w:tc>
+        <w:tc>
+          <w:tcPr>
+            <w:tcW w:w="2552" w:type="dxa"/>
+          </w:tcPr>
+          <w:p>
+            <w:pPr>
+              <w:pStyle w:val="IsiHeading2"/>
+              <w:ind w:firstLine="0"/>
+              <w:rPr>
+                <w:lang w:val="en-US"/>
+              </w:rPr>
+            </w:pPr>
+            <w:r>
+              <w:rPr>
+                <w:lang w:val="en-US"/>
+              </w:rPr>
+              <w:t xml:space="preserve">Selamat </w:t>
+            </w:r>
+            <w:r>
+              <w:rPr>
+                <w:lang w:val="en-US"/>
+              </w:rPr>
+              <w:t>malam</w:t>
+            </w:r>
+          </w:p>
+        </w:tc>
+        <w:tc>
+          <w:tcPr>
+            <w:tcW w:w="2551" w:type="dxa"/>
+          </w:tcPr>
+          <w:p>
+            <w:pPr>
+              <w:pStyle w:val="IsiHeading2"/>
+              <w:ind w:firstLine="0"/>
+              <w:rPr>
+                <w:lang w:val="en-US"/>
+              </w:rPr>
+            </w:pPr>
+            <w:r>
+              <w:rPr>
+                <w:lang w:val="en-US"/>
+              </w:rPr>
+              <w:t xml:space="preserve">Selamat </w:t>
+            </w:r>
+            <w:r>
+              <w:rPr>
+                <w:lang w:val="en-US"/>
+              </w:rPr>
+              <w:t>malam</w:t>
+            </w:r>
+          </w:p>
+        </w:tc>
+        <w:tc>
+          <w:tcPr>
+            <w:tcW w:w="2263" w:type="dxa"/>
+          </w:tcPr>
+          <w:p>
+            <w:pPr>
+              <w:pStyle w:val="IsiHeading2"/>
+              <w:ind w:firstLine="0"/>
+              <w:rPr>
+                <w:lang w:val="en-US"/>
+              </w:rPr>
+            </w:pPr>
+            <w:r>
+              <w:rPr>
+                <w:lang w:val="en-US"/>
+              </w:rPr>
+              <w:t>v</w:t>
+            </w:r>
+          </w:p>
+        </w:tc>
+      </w:tr>
+      <w:tr>
+        <w:tc>
+          <w:tcPr>
+            <w:tcW w:w="562" w:type="dxa"/>
+          </w:tcPr>
+          <w:p>
+            <w:pPr>
+              <w:pStyle w:val="IsiHeading2"/>
+              <w:ind w:firstLine="0"/>
+              <w:rPr>
+                <w:lang w:val="en-US"/>
+              </w:rPr>
+            </w:pPr>
+            <w:r>
+              <w:rPr>
+                <w:lang w:val="en-US"/>
+              </w:rPr>
+              <w:t>6</w:t>
+            </w:r>
+          </w:p>
+        </w:tc>
+        <w:tc>
+          <w:tcPr>
+            <w:tcW w:w="2552" w:type="dxa"/>
+          </w:tcPr>
+          <w:p>
+            <w:pPr>
+              <w:pStyle w:val="IsiHeading2"/>
+              <w:ind w:firstLine="0"/>
+              <w:rPr>
+                <w:lang w:val="en-US"/>
+              </w:rPr>
+            </w:pPr>
+          </w:p>
+        </w:tc>
+        <w:tc>
+          <w:tcPr>
+            <w:tcW w:w="2551" w:type="dxa"/>
+          </w:tcPr>
+          <w:p>
+            <w:pPr>
+              <w:pStyle w:val="IsiHeading2"/>
+              <w:ind w:firstLine="0"/>
+              <w:rPr>
+                <w:lang w:val="en-US"/>
+              </w:rPr>
+            </w:pPr>
+          </w:p>
+        </w:tc>
+        <w:tc>
+          <w:tcPr>
+            <w:tcW w:w="2263" w:type="dxa"/>
+          </w:tcPr>
+          <w:p>
+            <w:pPr>
+              <w:pStyle w:val="IsiHeading2"/>
+              <w:ind w:firstLine="0"/>
+              <w:rPr>
+                <w:lang w:val="en-US"/>
+              </w:rPr>
+            </w:pPr>
+          </w:p>
+        </w:tc>
+      </w:tr>
+      <w:tr>
+        <w:tc>
+          <w:tcPr>
+            <w:tcW w:w="562" w:type="dxa"/>
+          </w:tcPr>
+          <w:p>
+            <w:pPr>
+              <w:pStyle w:val="IsiHeading2"/>
+              <w:ind w:firstLine="0"/>
+              <w:rPr>
+                <w:lang w:val="en-US"/>
+              </w:rPr>
+            </w:pPr>
+            <w:r>
+              <w:rPr>
+                <w:lang w:val="en-US"/>
+              </w:rPr>
+              <w:t>7</w:t>
+            </w:r>
+          </w:p>
+        </w:tc>
+        <w:tc>
+          <w:tcPr>
+            <w:tcW w:w="2552" w:type="dxa"/>
+          </w:tcPr>
+          <w:p>
+            <w:pPr>
+              <w:pStyle w:val="IsiHeading2"/>
+              <w:ind w:firstLine="0"/>
+              <w:rPr>
+                <w:lang w:val="en-US"/>
+              </w:rPr>
+            </w:pPr>
+          </w:p>
+        </w:tc>
+        <w:tc>
+          <w:tcPr>
+            <w:tcW w:w="2551" w:type="dxa"/>
+          </w:tcPr>
+          <w:p>
+            <w:pPr>
+              <w:pStyle w:val="IsiHeading2"/>
+              <w:ind w:firstLine="0"/>
+              <w:rPr>
+                <w:lang w:val="en-US"/>
+              </w:rPr>
+            </w:pPr>
+          </w:p>
+        </w:tc>
+        <w:tc>
+          <w:tcPr>
+            <w:tcW w:w="2263" w:type="dxa"/>
+          </w:tcPr>
+          <w:p>
+            <w:pPr>
+              <w:pStyle w:val="IsiHeading2"/>
+              <w:ind w:firstLine="0"/>
+              <w:rPr>
+                <w:lang w:val="en-US"/>
+              </w:rPr>
+            </w:pPr>
+          </w:p>
+        </w:tc>
+      </w:tr>
+      <w:tr>
+        <w:tc>
+          <w:tcPr>
+            <w:tcW w:w="562" w:type="dxa"/>
+          </w:tcPr>
+          <w:p>
+            <w:pPr>
+              <w:pStyle w:val="IsiHeading2"/>
+              <w:ind w:firstLine="0"/>
+              <w:rPr>
+                <w:lang w:val="en-US"/>
+              </w:rPr>
+            </w:pPr>
+            <w:r>
+              <w:rPr>
+                <w:lang w:val="en-US"/>
+              </w:rPr>
+              <w:t>8</w:t>
+            </w:r>
+          </w:p>
+        </w:tc>
+        <w:tc>
+          <w:tcPr>
+            <w:tcW w:w="2552" w:type="dxa"/>
+          </w:tcPr>
+          <w:p>
+            <w:pPr>
+              <w:pStyle w:val="IsiHeading2"/>
+              <w:ind w:firstLine="0"/>
+              <w:rPr>
+                <w:lang w:val="en-US"/>
+              </w:rPr>
+            </w:pPr>
+          </w:p>
+        </w:tc>
+        <w:tc>
+          <w:tcPr>
+            <w:tcW w:w="2551" w:type="dxa"/>
+          </w:tcPr>
+          <w:p>
+            <w:pPr>
+              <w:pStyle w:val="IsiHeading2"/>
+              <w:ind w:firstLine="0"/>
+              <w:rPr>
+                <w:lang w:val="en-US"/>
+              </w:rPr>
+            </w:pPr>
+          </w:p>
+        </w:tc>
+        <w:tc>
+          <w:tcPr>
+            <w:tcW w:w="2263" w:type="dxa"/>
+          </w:tcPr>
+          <w:p>
+            <w:pPr>
+              <w:pStyle w:val="IsiHeading2"/>
+              <w:ind w:firstLine="0"/>
+              <w:rPr>
+                <w:lang w:val="en-US"/>
+              </w:rPr>
+            </w:pPr>
+          </w:p>
+        </w:tc>
+      </w:tr>
+      <w:tr>
+        <w:tc>
+          <w:tcPr>
+            <w:tcW w:w="562" w:type="dxa"/>
+          </w:tcPr>
+          <w:p>
+            <w:pPr>
+              <w:pStyle w:val="IsiHeading2"/>
+              <w:ind w:firstLine="0"/>
+              <w:rPr>
+                <w:lang w:val="en-US"/>
+              </w:rPr>
+            </w:pPr>
+            <w:r>
+              <w:rPr>
+                <w:lang w:val="en-US"/>
+              </w:rPr>
+              <w:t>9</w:t>
+            </w:r>
+          </w:p>
+        </w:tc>
+        <w:tc>
+          <w:tcPr>
+            <w:tcW w:w="2552" w:type="dxa"/>
+          </w:tcPr>
+          <w:p>
+            <w:pPr>
+              <w:pStyle w:val="IsiHeading2"/>
+              <w:ind w:firstLine="0"/>
+              <w:rPr>
+                <w:lang w:val="en-US"/>
+              </w:rPr>
+            </w:pPr>
+          </w:p>
+        </w:tc>
+        <w:tc>
+          <w:tcPr>
+            <w:tcW w:w="2551" w:type="dxa"/>
+          </w:tcPr>
+          <w:p>
+            <w:pPr>
+              <w:pStyle w:val="IsiHeading2"/>
+              <w:ind w:firstLine="0"/>
+              <w:rPr>
+                <w:lang w:val="en-US"/>
+              </w:rPr>
+            </w:pPr>
+          </w:p>
+        </w:tc>
+        <w:tc>
+          <w:tcPr>
+            <w:tcW w:w="2263" w:type="dxa"/>
+          </w:tcPr>
+          <w:p>
+            <w:pPr>
+              <w:pStyle w:val="IsiHeading2"/>
+              <w:ind w:firstLine="0"/>
+              <w:rPr>
+                <w:lang w:val="en-US"/>
+              </w:rPr>
+            </w:pPr>
+          </w:p>
+        </w:tc>
+      </w:tr>
+    </w:tbl>
     <w:p>
       <w:pPr>
         <w:pStyle w:val="IsiHeading2"/>
@@ -54330,7 +54917,7 @@
           <w:lang w:val="en-US"/>
         </w:rPr>
       </w:pPr>
-      <w:bookmarkStart w:id="77" w:name="_Toc42346745"/>
+      <w:bookmarkStart w:id="92" w:name="_Toc42346745"/>
       <w:r>
         <w:rPr>
           <w:b/>
@@ -54362,7 +54949,7 @@
         </w:rPr>
         <w:t>HASIL DAN PEMBAHASAN</w:t>
       </w:r>
-      <w:bookmarkEnd w:id="77"/>
+      <w:bookmarkEnd w:id="92"/>
     </w:p>
     <w:p>
       <w:pPr>
@@ -54391,8 +54978,9 @@
       <w:r>
         <w:rPr>
           <w:b/>
-        </w:rPr>
-        <w:t>Sub Bab</w:t>
+          <w:lang w:val="en-US"/>
+        </w:rPr>
+        <w:t>Pengujian</w:t>
       </w:r>
     </w:p>
     <w:p>
@@ -54403,8 +54991,285 @@
         </w:rPr>
       </w:pPr>
       <w:r>
-        <w:t>Pengujian yang dilakukan pada sistem aplikasi chatbot yaitu menggunakan BlackBox testing yang dimaksudkan agar diketahui apakah hasil keluaran konten dari sistem berjalan sesuai dengan fungsinya. Pengujian juga dilakukan dengan recall dan precission.</w:t>
-      </w:r>
+        <w:t xml:space="preserve">Pengujian yang dilakukan pada sistem aplikasi chatbot </w:t>
+      </w:r>
+      <w:r>
+        <w:rPr>
+          <w:lang w:val="en-US"/>
+        </w:rPr>
+        <w:t>untuk mencari seberapa akurat jawaban yang mampu diberikan oleh sistem. Pengujian dilakukan untuk</w:t>
+      </w:r>
+      <w:r>
+        <w:t xml:space="preserve"> menggunakan BlackBox testing yang dimaksudkan agar diketahui apakah hasil keluaran konten dari sistem berjalan sesuai dengan fungsinya. Pengujian juga dilakukan dengan recall dan precission.</w:t>
+      </w:r>
+      <w:r>
+        <w:rPr>
+          <w:lang w:val="en-US"/>
+        </w:rPr>
+        <w:t xml:space="preserve"> </w:t>
+      </w:r>
+      <w:r>
+        <w:rPr>
+          <w:lang w:val="en-US"/>
+        </w:rPr>
+        <w:t xml:space="preserve">Dengan memberikan beberapa pola pertanyaan yang jawabannya merujuk satu jawaban seperti pada </w:t>
+      </w:r>
+      <w:r>
+        <w:rPr>
+          <w:lang w:val="en-US"/>
+        </w:rPr>
+        <w:t>table</w:t>
+      </w:r>
+    </w:p>
+    <w:tbl>
+      <w:tblPr>
+        <w:tblStyle w:val="TableGrid"/>
+        <w:tblW w:w="0" w:type="auto"/>
+        <w:tblLook w:val="04A0" w:firstRow="1" w:lastRow="0" w:firstColumn="1" w:lastColumn="0" w:noHBand="0" w:noVBand="1"/>
+      </w:tblPr>
+      <w:tblGrid>
+        <w:gridCol w:w="562"/>
+        <w:gridCol w:w="2552"/>
+        <w:gridCol w:w="2551"/>
+        <w:gridCol w:w="2263"/>
+      </w:tblGrid>
+      <w:tr>
+        <w:tc>
+          <w:tcPr>
+            <w:tcW w:w="562" w:type="dxa"/>
+          </w:tcPr>
+          <w:p>
+            <w:pPr>
+              <w:pStyle w:val="IsiHeading2"/>
+              <w:ind w:firstLine="0"/>
+              <w:rPr>
+                <w:lang w:val="en-US"/>
+              </w:rPr>
+            </w:pPr>
+            <w:r>
+              <w:rPr>
+                <w:lang w:val="en-US"/>
+              </w:rPr>
+              <w:t>No</w:t>
+            </w:r>
+          </w:p>
+        </w:tc>
+        <w:tc>
+          <w:tcPr>
+            <w:tcW w:w="2552" w:type="dxa"/>
+          </w:tcPr>
+          <w:p>
+            <w:pPr>
+              <w:pStyle w:val="IsiHeading2"/>
+              <w:ind w:firstLine="0"/>
+              <w:rPr>
+                <w:lang w:val="en-US"/>
+              </w:rPr>
+            </w:pPr>
+            <w:r>
+              <w:rPr>
+                <w:lang w:val="en-US"/>
+              </w:rPr>
+              <w:t>Pertanyaan</w:t>
+            </w:r>
+          </w:p>
+        </w:tc>
+        <w:tc>
+          <w:tcPr>
+            <w:tcW w:w="2551" w:type="dxa"/>
+          </w:tcPr>
+          <w:p>
+            <w:pPr>
+              <w:pStyle w:val="IsiHeading2"/>
+              <w:ind w:firstLine="0"/>
+              <w:rPr>
+                <w:lang w:val="en-US"/>
+              </w:rPr>
+            </w:pPr>
+            <w:r>
+              <w:rPr>
+                <w:lang w:val="en-US"/>
+              </w:rPr>
+              <w:t>Jawaban Sistem</w:t>
+            </w:r>
+          </w:p>
+        </w:tc>
+        <w:tc>
+          <w:tcPr>
+            <w:tcW w:w="2263" w:type="dxa"/>
+          </w:tcPr>
+          <w:p>
+            <w:pPr>
+              <w:pStyle w:val="IsiHeading2"/>
+              <w:ind w:firstLine="0"/>
+              <w:rPr>
+                <w:lang w:val="en-US"/>
+              </w:rPr>
+            </w:pPr>
+            <w:r>
+              <w:rPr>
+                <w:lang w:val="en-US"/>
+              </w:rPr>
+              <w:t>Cocok</w:t>
+            </w:r>
+          </w:p>
+        </w:tc>
+      </w:tr>
+      <w:tr>
+        <w:tc>
+          <w:tcPr>
+            <w:tcW w:w="562" w:type="dxa"/>
+          </w:tcPr>
+          <w:p>
+            <w:pPr>
+              <w:pStyle w:val="IsiHeading2"/>
+              <w:ind w:firstLine="0"/>
+              <w:rPr>
+                <w:lang w:val="en-US"/>
+              </w:rPr>
+            </w:pPr>
+            <w:r>
+              <w:rPr>
+                <w:lang w:val="en-US"/>
+              </w:rPr>
+              <w:t>1.</w:t>
+            </w:r>
+          </w:p>
+        </w:tc>
+        <w:tc>
+          <w:tcPr>
+            <w:tcW w:w="2552" w:type="dxa"/>
+          </w:tcPr>
+          <w:p>
+            <w:pPr>
+              <w:pStyle w:val="IsiHeading2"/>
+              <w:ind w:firstLine="0"/>
+              <w:rPr>
+                <w:lang w:val="en-US"/>
+              </w:rPr>
+            </w:pPr>
+            <w:r>
+              <w:rPr>
+                <w:lang w:val="en-US"/>
+              </w:rPr>
+              <w:t>Pinjam main fram</w:t>
+            </w:r>
+          </w:p>
+        </w:tc>
+        <w:tc>
+          <w:tcPr>
+            <w:tcW w:w="2551" w:type="dxa"/>
+          </w:tcPr>
+          <w:p>
+            <w:pPr>
+              <w:pStyle w:val="IsiHeading2"/>
+              <w:ind w:firstLine="0"/>
+              <w:rPr>
+                <w:lang w:val="en-US"/>
+              </w:rPr>
+            </w:pPr>
+            <w:r>
+              <w:rPr>
+                <w:lang w:val="en-US"/>
+              </w:rPr>
+              <w:t xml:space="preserve">harga sewa main frame 1,7 selama 1 minggu 30.000 rupiah  </w:t>
+            </w:r>
+          </w:p>
+        </w:tc>
+        <w:tc>
+          <w:tcPr>
+            <w:tcW w:w="2263" w:type="dxa"/>
+          </w:tcPr>
+          <w:p>
+            <w:pPr>
+              <w:pStyle w:val="IsiHeading2"/>
+              <w:ind w:firstLine="0"/>
+              <w:rPr>
+                <w:lang w:val="en-US"/>
+              </w:rPr>
+            </w:pPr>
+            <w:r>
+              <w:rPr>
+                <w:lang w:val="en-US"/>
+              </w:rPr>
+              <w:t>v</w:t>
+            </w:r>
+          </w:p>
+        </w:tc>
+      </w:tr>
+      <w:tr>
+        <w:tc>
+          <w:tcPr>
+            <w:tcW w:w="562" w:type="dxa"/>
+          </w:tcPr>
+          <w:p>
+            <w:pPr>
+              <w:pStyle w:val="IsiHeading2"/>
+              <w:ind w:firstLine="0"/>
+              <w:rPr>
+                <w:lang w:val="en-US"/>
+              </w:rPr>
+            </w:pPr>
+            <w:r>
+              <w:rPr>
+                <w:lang w:val="en-US"/>
+              </w:rPr>
+              <w:t>2.</w:t>
+            </w:r>
+          </w:p>
+        </w:tc>
+        <w:tc>
+          <w:tcPr>
+            <w:tcW w:w="2552" w:type="dxa"/>
+          </w:tcPr>
+          <w:p>
+            <w:pPr>
+              <w:pStyle w:val="IsiHeading2"/>
+              <w:ind w:firstLine="0"/>
+              <w:rPr>
+                <w:lang w:val="en-US"/>
+              </w:rPr>
+            </w:pPr>
+          </w:p>
+        </w:tc>
+        <w:tc>
+          <w:tcPr>
+            <w:tcW w:w="2551" w:type="dxa"/>
+          </w:tcPr>
+          <w:p>
+            <w:pPr>
+              <w:pStyle w:val="IsiHeading2"/>
+              <w:ind w:firstLine="0"/>
+              <w:rPr>
+                <w:lang w:val="en-US"/>
+              </w:rPr>
+            </w:pPr>
+          </w:p>
+        </w:tc>
+        <w:tc>
+          <w:tcPr>
+            <w:tcW w:w="2263" w:type="dxa"/>
+          </w:tcPr>
+          <w:p>
+            <w:pPr>
+              <w:pStyle w:val="IsiHeading2"/>
+              <w:ind w:firstLine="0"/>
+              <w:rPr>
+                <w:lang w:val="en-US"/>
+              </w:rPr>
+            </w:pPr>
+          </w:p>
+        </w:tc>
+      </w:tr>
+    </w:tbl>
+    <w:p>
+      <w:pPr>
+        <w:pStyle w:val="IsiHeading2"/>
+        <w:ind w:firstLine="0"/>
+        <w:rPr>
+          <w:lang w:val="en-US"/>
+        </w:rPr>
+      </w:pPr>
     </w:p>
     <w:p>
       <w:pPr>
@@ -54455,7 +55320,7 @@
           <w:lang w:val="en-US"/>
         </w:rPr>
       </w:pPr>
-      <w:bookmarkStart w:id="78" w:name="_Toc42346746"/>
+      <w:bookmarkStart w:id="93" w:name="_Toc42346746"/>
       <w:r>
         <w:rPr>
           <w:b/>
@@ -54487,7 +55352,7 @@
         </w:rPr>
         <w:t>KESIMPULAN DAN SARAN</w:t>
       </w:r>
-      <w:bookmarkEnd w:id="78"/>
+      <w:bookmarkEnd w:id="93"/>
     </w:p>
     <w:p>
       <w:pPr>
@@ -54514,7 +55379,7 @@
           <w:b/>
         </w:rPr>
       </w:pPr>
-      <w:bookmarkStart w:id="79" w:name="_Toc42346747"/>
+      <w:bookmarkStart w:id="94" w:name="_Toc42346747"/>
       <w:r>
         <w:rPr>
           <w:b/>
@@ -54522,7 +55387,7 @@
         </w:rPr>
         <w:t>Kesimpulan</w:t>
       </w:r>
-      <w:bookmarkEnd w:id="79"/>
+      <w:bookmarkEnd w:id="94"/>
       <w:r>
         <w:rPr>
           <w:b/>
@@ -54565,13 +55430,46 @@
         <w:t>. Kemudian menggunakan</w:t>
       </w:r>
       <w:r>
-        <w:t xml:space="preserve"> Metode Tf-Idf dan cosine similarity untuk mencari jawaban pada sistem</w:t>
+        <w:t xml:space="preserve"> Metode T</w:t>
+      </w:r>
+      <w:r>
+        <w:rPr>
+          <w:lang w:val="en-US"/>
+        </w:rPr>
+        <w:t>F-IDF</w:t>
+      </w:r>
+      <w:r>
+        <w:t xml:space="preserve"> dan </w:t>
+      </w:r>
+      <w:r>
+        <w:rPr>
+          <w:lang w:val="en-US"/>
+        </w:rPr>
+        <w:t>C</w:t>
+      </w:r>
+      <w:r>
+        <w:t xml:space="preserve">osine </w:t>
+      </w:r>
+      <w:r>
+        <w:rPr>
+          <w:lang w:val="en-US"/>
+        </w:rPr>
+        <w:t>S</w:t>
+      </w:r>
+      <w:r>
+        <w:t>imilarity untuk mencari jawaban pada sistem</w:t>
       </w:r>
       <w:r>
         <w:rPr>
           <w:lang w:val="en-US"/>
         </w:rPr>
         <w:t>.</w:t>
+      </w:r>
+      <w:r>
+        <w:rPr>
+          <w:lang w:val="en-US"/>
+        </w:rPr>
+        <w:t xml:space="preserve"> Sehingga saat user menuliskan pertanyaan, akan muncul jawaban sesuai harapan user. Sistem juga dapat memudahkan user dalam menerima informasi sesuai dengan yang diharapkan.</w:t>
       </w:r>
     </w:p>
     <w:p>
@@ -54588,7 +55486,7 @@
           <w:b/>
         </w:rPr>
       </w:pPr>
-      <w:bookmarkStart w:id="80" w:name="_Toc42346748"/>
+      <w:bookmarkStart w:id="95" w:name="_Toc42346748"/>
       <w:r>
         <w:rPr>
           <w:b/>
@@ -54596,97 +55494,153 @@
         </w:rPr>
         <w:t>Saran</w:t>
       </w:r>
-      <w:bookmarkEnd w:id="80"/>
-    </w:p>
-    <w:p>
-      <w:pPr>
-        <w:pStyle w:val="IsiHeading2"/>
-        <w:rPr>
-          <w:lang w:val="en-US"/>
-        </w:rPr>
-      </w:pPr>
-      <w:r>
-        <w:rPr>
-          <w:lang w:val="en-US"/>
-        </w:rPr>
-        <w:t>Apabila pada saat menyelesaikan penelitian Anda, Anda merasa ada sesuatu yang bisa diubah/diperbaiki agar hasil penelitian bisa lebih baik, maka Anda dapat menuliskannya di sini. Contoh: Pada penelitian ini hasil prediksi pembelian perhari masih memiliki margin error yang cukup besar. Terkait dengan hal tersebut, penulis menganalisis beberapa kemungkinan solusi yang bisa meningkatkan prediksi tersebut antara lain:</w:t>
-      </w:r>
-    </w:p>
-    <w:p>
-      <w:pPr>
-        <w:pStyle w:val="IsiHeading2"/>
-        <w:numPr>
-          <w:ilvl w:val="6"/>
-          <w:numId w:val="1"/>
-        </w:numPr>
-        <w:ind w:left="1134" w:hanging="567"/>
-        <w:rPr>
-          <w:lang w:val="en-US"/>
-        </w:rPr>
-      </w:pPr>
-      <w:r>
-        <w:rPr>
-          <w:lang w:val="en-US"/>
-        </w:rPr>
-        <w:t>Penambahan metode clustering sebelum meneruskan data untuk diproses dengan Jaringan Syaraf Tiruan. Harapannya data dapat dibedakan berdasarkan musim pembelian yang serupa.</w:t>
-      </w:r>
-    </w:p>
-    <w:p>
-      <w:pPr>
-        <w:pStyle w:val="IsiHeading2"/>
-        <w:numPr>
-          <w:ilvl w:val="6"/>
-          <w:numId w:val="1"/>
-        </w:numPr>
-        <w:ind w:left="1134" w:hanging="567"/>
-        <w:rPr>
-          <w:lang w:val="en-US"/>
-        </w:rPr>
-      </w:pPr>
-      <w:r>
-        <w:rPr>
-          <w:lang w:val="en-US"/>
-        </w:rPr>
-        <w:t>Menggantikan Kotlin dengan C++ (</w:t>
-      </w:r>
-      <w:r>
-        <w:rPr>
-          <w:i/>
-          <w:lang w:val="en-US"/>
-        </w:rPr>
-        <w:t>native</w:t>
-      </w:r>
-      <w:r>
-        <w:rPr>
-          <w:lang w:val="en-US"/>
-        </w:rPr>
-        <w:t xml:space="preserve">) pada engine utama sistem untuk mempercepat proses continuous learning sehingga meminimalisir pengguna yang malas menginputkan data penjualan karena sistem yang </w:t>
-      </w:r>
-      <w:r>
-        <w:rPr>
-          <w:i/>
-          <w:lang w:val="en-US"/>
-        </w:rPr>
-        <w:t>not responding</w:t>
-      </w:r>
-      <w:r>
-        <w:rPr>
-          <w:lang w:val="en-US"/>
-        </w:rPr>
-        <w:t>.</w:t>
-      </w:r>
+      <w:bookmarkEnd w:id="95"/>
     </w:p>
     <w:p>
       <w:pPr>
         <w:spacing w:after="200" w:line="276" w:lineRule="auto"/>
-        <w:ind w:firstLine="0"/>
         <w:contextualSpacing w:val="0"/>
         <w:jc w:val="left"/>
         <w:rPr>
-          <w:b/>
-          <w:sz w:val="28"/>
-        </w:rPr>
-      </w:pPr>
+          <w:rFonts w:cs="Times New Roman"/>
+          <w:lang w:val="en-US"/>
+        </w:rPr>
+      </w:pPr>
+      <w:r>
+        <w:rPr>
+          <w:rFonts w:cs="Times New Roman"/>
+          <w:lang w:val="en-US"/>
+        </w:rPr>
+        <w:t xml:space="preserve">Untuk pengembangan sistem informasi </w:t>
+      </w:r>
+      <w:r>
+        <w:rPr>
+          <w:rFonts w:cs="Times New Roman"/>
+          <w:lang w:val="en-US"/>
+        </w:rPr>
+        <w:t>Aplikasi Chatbot pada Sistem Informasi Penyewaan Scaffolding dengan Menggunakan metode TF-IDF</w:t>
+      </w:r>
+      <w:r>
+        <w:rPr>
+          <w:rFonts w:cs="Times New Roman"/>
+          <w:lang w:val="en-US"/>
+        </w:rPr>
+        <w:t xml:space="preserve"> lebih lanjut agar semakin memberikan manfaat untuk user ada beberapa hal yang bisa dijadikan bahan kajian lebih lanjut, yaitu </w:t>
+      </w:r>
+    </w:p>
+    <w:p>
+      <w:pPr>
+        <w:pStyle w:val="ListParagraph"/>
+        <w:numPr>
+          <w:ilvl w:val="0"/>
+          <w:numId w:val="49"/>
+        </w:numPr>
+        <w:spacing w:after="200" w:line="276" w:lineRule="auto"/>
+        <w:ind w:left="567"/>
+        <w:contextualSpacing w:val="0"/>
+        <w:jc w:val="left"/>
+        <w:rPr>
+          <w:rFonts w:cs="Times New Roman"/>
+          <w:lang w:val="en-US"/>
+        </w:rPr>
+      </w:pPr>
+      <w:r>
+        <w:rPr>
+          <w:rFonts w:cs="Times New Roman"/>
+          <w:lang w:val="en-US"/>
+        </w:rPr>
+        <w:t>Untuk kedepannya disarankan chatbot dapat menambahkan respon inputan dengan kata-kata yang salah dalam pengetikan.</w:t>
+      </w:r>
+    </w:p>
+    <w:p>
+      <w:pPr>
+        <w:pStyle w:val="ListParagraph"/>
+        <w:numPr>
+          <w:ilvl w:val="0"/>
+          <w:numId w:val="49"/>
+        </w:numPr>
+        <w:spacing w:after="200" w:line="276" w:lineRule="auto"/>
+        <w:ind w:left="567"/>
+        <w:contextualSpacing w:val="0"/>
+        <w:jc w:val="left"/>
+        <w:rPr>
+          <w:rFonts w:cs="Times New Roman"/>
+          <w:lang w:val="en-US"/>
+        </w:rPr>
+      </w:pPr>
+      <w:r>
+        <w:rPr>
+          <w:rFonts w:cs="Times New Roman"/>
+          <w:lang w:val="en-US"/>
+        </w:rPr>
+        <w:t xml:space="preserve">Untuk kedepannya disarankan chatbot menambahkan informasi-informasi </w:t>
+      </w:r>
+      <w:r>
+        <w:rPr>
+          <w:rFonts w:cs="Times New Roman"/>
+          <w:lang w:val="en-US"/>
+        </w:rPr>
+        <w:t>penyewaan</w:t>
+      </w:r>
+      <w:r>
+        <w:rPr>
+          <w:rFonts w:cs="Times New Roman"/>
+          <w:lang w:val="en-US"/>
+        </w:rPr>
+        <w:t xml:space="preserve"> menjadi lebih </w:t>
+      </w:r>
+      <w:r>
+        <w:rPr>
+          <w:rFonts w:cs="Times New Roman"/>
+          <w:lang w:val="en-US"/>
+        </w:rPr>
+        <w:t>detail</w:t>
+      </w:r>
+      <w:r>
+        <w:rPr>
+          <w:rFonts w:cs="Times New Roman"/>
+          <w:lang w:val="en-US"/>
+        </w:rPr>
+        <w:t>.</w:t>
+      </w:r>
+    </w:p>
+    <w:p>
+      <w:pPr>
+        <w:pStyle w:val="ListParagraph"/>
+        <w:numPr>
+          <w:ilvl w:val="0"/>
+          <w:numId w:val="49"/>
+        </w:numPr>
+        <w:spacing w:after="200" w:line="276" w:lineRule="auto"/>
+        <w:ind w:left="567"/>
+        <w:contextualSpacing w:val="0"/>
+        <w:jc w:val="left"/>
+        <w:rPr>
+          <w:rFonts w:cs="Times New Roman"/>
+          <w:lang w:val="en-US"/>
+        </w:rPr>
+      </w:pPr>
+      <w:r>
+        <w:rPr>
+          <w:rFonts w:cs="Times New Roman"/>
+          <w:lang w:val="en-US"/>
+        </w:rPr>
+        <w:t xml:space="preserve">Untuk kedepannya disarankan chatbot dapat </w:t>
+      </w:r>
+      <w:r>
+        <w:rPr>
+          <w:rFonts w:cs="Times New Roman"/>
+          <w:lang w:val="en-US"/>
+        </w:rPr>
+        <w:t>dikembangkan lebih lanjut</w:t>
+      </w:r>
+      <w:r>
+        <w:rPr>
+          <w:rFonts w:cs="Times New Roman"/>
+          <w:lang w:val="en-US"/>
+        </w:rPr>
+        <w:t>.</w:t>
+      </w:r>
       <w:r>
         <w:rPr>
           <w:b/>
@@ -54724,7 +55678,7 @@
           <w:sz w:val="28"/>
         </w:rPr>
       </w:pPr>
-      <w:bookmarkStart w:id="81" w:name="_Toc42346749"/>
+      <w:bookmarkStart w:id="96" w:name="_Toc42346749"/>
       <w:r>
         <w:rPr>
           <w:b/>
@@ -54733,7 +55687,7 @@
         <w:lastRenderedPageBreak/>
         <w:t>DAFTAR PUSTAKA</w:t>
       </w:r>
-      <w:bookmarkEnd w:id="81"/>
+      <w:bookmarkEnd w:id="96"/>
     </w:p>
     <w:p>
       <w:pPr>
@@ -55312,9 +56266,9 @@
           <w:lang w:val="en-US"/>
         </w:rPr>
       </w:pPr>
-      <w:bookmarkStart w:id="82" w:name="page25"/>
-      <w:bookmarkStart w:id="83" w:name="_Toc42346750"/>
-      <w:bookmarkEnd w:id="82"/>
+      <w:bookmarkStart w:id="97" w:name="page25"/>
+      <w:bookmarkStart w:id="98" w:name="_Toc42346750"/>
+      <w:bookmarkEnd w:id="97"/>
       <w:r>
         <w:rPr>
           <w:rFonts w:cs="Times New Roman"/>
@@ -55324,7 +56278,7 @@
         <w:lastRenderedPageBreak/>
         <w:t>LAMPIRAN - LAMPIRAN</w:t>
       </w:r>
-      <w:bookmarkEnd w:id="83"/>
+      <w:bookmarkEnd w:id="98"/>
     </w:p>
     <w:sectPr>
       <w:headerReference w:type="default" r:id="rId74"/>
@@ -55445,7 +56399,7 @@
 <w:ftr xmlns:wpc="http://schemas.microsoft.com/office/word/2010/wordprocessingCanvas" xmlns:cx="http://schemas.microsoft.com/office/drawing/2014/chartex" xmlns:cx1="http://schemas.microsoft.com/office/drawing/2015/9/8/chartex" xmlns:cx2="http://schemas.microsoft.com/office/drawing/2015/10/21/chartex" xmlns:cx3="http://schemas.microsoft.com/office/drawing/2016/5/9/chartex" xmlns:cx4="http://schemas.microsoft.com/office/drawing/2016/5/10/chartex" xmlns:cx5="http://schemas.microsoft.com/office/drawing/2016/5/11/chartex" xmlns:cx6="http://schemas.microsoft.com/office/drawing/2016/5/12/chartex" xmlns:cx7="http://schemas.microsoft.com/office/drawing/2016/5/13/chartex" xmlns:cx8="http://schemas.microsoft.com/office/drawing/2016/5/14/chartex" xmlns:mc="http://schemas.openxmlformats.org/markup-compatibility/2006" xmlns:aink="http://schemas.microsoft.com/office/drawing/2016/ink" xmlns:am3d="http://schemas.microsoft.com/office/drawing/2017/model3d" xmlns:o="urn:schemas-microsoft-com:office:office" xmlns:r="http://schemas.openxmlformats.org/officeDocument/2006/relationships" xmlns:m="http://schemas.openxmlformats.org/officeDocument/2006/math" xmlns:v="urn:schemas-microsoft-com:vml" xmlns:wp14="http://schemas.microsoft.com/office/word/2010/wordprocessingDrawing" xmlns:wp="http://schemas.openxmlformats.org/drawingml/2006/wordprocessingDrawing" xmlns:w10="urn:schemas-microsoft-com:office:word" xmlns:w="http://schemas.openxmlformats.org/wordprocessingml/2006/main" xmlns:w14="http://schemas.microsoft.com/office/word/2010/wordml" xmlns:w15="http://schemas.microsoft.com/office/word/2012/wordml" xmlns:w16cex="http://schemas.microsoft.com/office/word/2018/wordml/cex" xmlns:w16cid="http://schemas.microsoft.com/office/word/2016/wordml/cid" xmlns:w16="http://schemas.microsoft.com/office/word/2018/wordml" xmlns:w16se="http://schemas.microsoft.com/office/word/2015/wordml/symex" xmlns:wpg="http://schemas.microsoft.com/office/word/2010/wordprocessingGroup" xmlns:wpi="http://schemas.microsoft.com/office/word/2010/wordprocessingInk" xmlns:wne="http://schemas.microsoft.com/office/word/2006/wordml" xmlns:wps="http://schemas.microsoft.com/office/word/2010/wordprocessingShape" mc:Ignorable="w14 w15 w16se w16cid w16 w16cex wp14">
   <w:sdt>
     <w:sdtPr>
-      <w:id w:val="181709399"/>
+      <w:id w:val="1387294017"/>
       <w:docPartObj>
         <w:docPartGallery w:val="Page Numbers (Bottom of Page)"/>
         <w:docPartUnique/>
@@ -55594,6 +56548,7 @@
     <w:pPr>
       <w:pStyle w:val="Footer"/>
       <w:ind w:firstLine="0"/>
+      <w:jc w:val="center"/>
       <w:rPr>
         <w:lang w:val="en-AU"/>
       </w:rPr>
@@ -57586,7 +58541,7 @@
   <w:abstractNum w:abstractNumId="18" w15:restartNumberingAfterBreak="0">
     <w:nsid w:val="29876A10"/>
     <w:multiLevelType w:val="hybridMultilevel"/>
-    <w:tmpl w:val="D9F2CDF8"/>
+    <w:tmpl w:val="3CBEBAAA"/>
     <w:lvl w:ilvl="0" w:tplc="4F18CAC0">
       <w:start w:val="1"/>
       <w:numFmt w:val="decimal"/>
@@ -59097,6 +60052,95 @@
     </w:lvl>
   </w:abstractNum>
   <w:abstractNum w:abstractNumId="35" w15:restartNumberingAfterBreak="0">
+    <w:nsid w:val="5C3D618B"/>
+    <w:multiLevelType w:val="hybridMultilevel"/>
+    <w:tmpl w:val="D5DE23A4"/>
+    <w:lvl w:ilvl="0" w:tplc="77323BA0">
+      <w:start w:val="1"/>
+      <w:numFmt w:val="lowerLetter"/>
+      <w:lvlText w:val="%1."/>
+      <w:lvlJc w:val="left"/>
+      <w:pPr>
+        <w:ind w:left="1647" w:hanging="360"/>
+      </w:pPr>
+      <w:rPr>
+        <w:rFonts w:hint="default"/>
+      </w:rPr>
+    </w:lvl>
+    <w:lvl w:ilvl="1" w:tplc="38090019" w:tentative="1">
+      <w:start w:val="1"/>
+      <w:numFmt w:val="lowerLetter"/>
+      <w:lvlText w:val="%2."/>
+      <w:lvlJc w:val="left"/>
+      <w:pPr>
+        <w:ind w:left="1440" w:hanging="360"/>
+      </w:pPr>
+    </w:lvl>
+    <w:lvl w:ilvl="2" w:tplc="3809001B" w:tentative="1">
+      <w:start w:val="1"/>
+      <w:numFmt w:val="lowerRoman"/>
+      <w:lvlText w:val="%3."/>
+      <w:lvlJc w:val="right"/>
+      <w:pPr>
+        <w:ind w:left="2160" w:hanging="180"/>
+      </w:pPr>
+    </w:lvl>
+    <w:lvl w:ilvl="3" w:tplc="3809000F" w:tentative="1">
+      <w:start w:val="1"/>
+      <w:numFmt w:val="decimal"/>
+      <w:lvlText w:val="%4."/>
+      <w:lvlJc w:val="left"/>
+      <w:pPr>
+        <w:ind w:left="2880" w:hanging="360"/>
+      </w:pPr>
+    </w:lvl>
+    <w:lvl w:ilvl="4" w:tplc="38090019" w:tentative="1">
+      <w:start w:val="1"/>
+      <w:numFmt w:val="lowerLetter"/>
+      <w:lvlText w:val="%5."/>
+      <w:lvlJc w:val="left"/>
+      <w:pPr>
+        <w:ind w:left="3600" w:hanging="360"/>
+      </w:pPr>
+    </w:lvl>
+    <w:lvl w:ilvl="5" w:tplc="3809001B" w:tentative="1">
+      <w:start w:val="1"/>
+      <w:numFmt w:val="lowerRoman"/>
+      <w:lvlText w:val="%6."/>
+      <w:lvlJc w:val="right"/>
+      <w:pPr>
+        <w:ind w:left="4320" w:hanging="180"/>
+      </w:pPr>
+    </w:lvl>
+    <w:lvl w:ilvl="6" w:tplc="3809000F" w:tentative="1">
+      <w:start w:val="1"/>
+      <w:numFmt w:val="decimal"/>
+      <w:lvlText w:val="%7."/>
+      <w:lvlJc w:val="left"/>
+      <w:pPr>
+        <w:ind w:left="5040" w:hanging="360"/>
+      </w:pPr>
+    </w:lvl>
+    <w:lvl w:ilvl="7" w:tplc="38090019" w:tentative="1">
+      <w:start w:val="1"/>
+      <w:numFmt w:val="lowerLetter"/>
+      <w:lvlText w:val="%8."/>
+      <w:lvlJc w:val="left"/>
+      <w:pPr>
+        <w:ind w:left="5760" w:hanging="360"/>
+      </w:pPr>
+    </w:lvl>
+    <w:lvl w:ilvl="8" w:tplc="3809001B" w:tentative="1">
+      <w:start w:val="1"/>
+      <w:numFmt w:val="lowerRoman"/>
+      <w:lvlText w:val="%9."/>
+      <w:lvlJc w:val="right"/>
+      <w:pPr>
+        <w:ind w:left="6480" w:hanging="180"/>
+      </w:pPr>
+    </w:lvl>
+  </w:abstractNum>
+  <w:abstractNum w:abstractNumId="36" w15:restartNumberingAfterBreak="0">
     <w:nsid w:val="5D793EC9"/>
     <w:multiLevelType w:val="hybridMultilevel"/>
     <w:tmpl w:val="499C3FDA"/>
@@ -59185,7 +60229,7 @@
       </w:pPr>
     </w:lvl>
   </w:abstractNum>
-  <w:abstractNum w:abstractNumId="36" w15:restartNumberingAfterBreak="0">
+  <w:abstractNum w:abstractNumId="37" w15:restartNumberingAfterBreak="0">
     <w:nsid w:val="64526636"/>
     <w:multiLevelType w:val="hybridMultilevel"/>
     <w:tmpl w:val="499C3FDA"/>
@@ -59274,7 +60318,7 @@
       </w:pPr>
     </w:lvl>
   </w:abstractNum>
-  <w:abstractNum w:abstractNumId="37" w15:restartNumberingAfterBreak="0">
+  <w:abstractNum w:abstractNumId="38" w15:restartNumberingAfterBreak="0">
     <w:nsid w:val="65110E0F"/>
     <w:multiLevelType w:val="multilevel"/>
     <w:tmpl w:val="65110E0F"/>
@@ -59387,7 +60431,7 @@
       </w:rPr>
     </w:lvl>
   </w:abstractNum>
-  <w:abstractNum w:abstractNumId="38" w15:restartNumberingAfterBreak="0">
+  <w:abstractNum w:abstractNumId="39" w15:restartNumberingAfterBreak="0">
     <w:nsid w:val="69441EAE"/>
     <w:multiLevelType w:val="hybridMultilevel"/>
     <w:tmpl w:val="499C3FDA"/>
@@ -59476,7 +60520,7 @@
       </w:pPr>
     </w:lvl>
   </w:abstractNum>
-  <w:abstractNum w:abstractNumId="39" w15:restartNumberingAfterBreak="0">
+  <w:abstractNum w:abstractNumId="40" w15:restartNumberingAfterBreak="0">
     <w:nsid w:val="70693823"/>
     <w:multiLevelType w:val="multilevel"/>
     <w:tmpl w:val="70693823"/>
@@ -59590,7 +60634,7 @@
       </w:rPr>
     </w:lvl>
   </w:abstractNum>
-  <w:abstractNum w:abstractNumId="40" w15:restartNumberingAfterBreak="0">
+  <w:abstractNum w:abstractNumId="41" w15:restartNumberingAfterBreak="0">
     <w:nsid w:val="711F7F39"/>
     <w:multiLevelType w:val="hybridMultilevel"/>
     <w:tmpl w:val="499C3FDA"/>
@@ -59679,7 +60723,7 @@
       </w:pPr>
     </w:lvl>
   </w:abstractNum>
-  <w:abstractNum w:abstractNumId="41" w15:restartNumberingAfterBreak="0">
+  <w:abstractNum w:abstractNumId="42" w15:restartNumberingAfterBreak="0">
     <w:nsid w:val="72130247"/>
     <w:multiLevelType w:val="multilevel"/>
     <w:tmpl w:val="72130247"/>
@@ -59792,7 +60836,7 @@
       </w:rPr>
     </w:lvl>
   </w:abstractNum>
-  <w:abstractNum w:abstractNumId="42" w15:restartNumberingAfterBreak="0">
+  <w:abstractNum w:abstractNumId="43" w15:restartNumberingAfterBreak="0">
     <w:nsid w:val="77B952E4"/>
     <w:multiLevelType w:val="multilevel"/>
     <w:tmpl w:val="77B952E4"/>
@@ -59905,7 +60949,7 @@
       </w:rPr>
     </w:lvl>
   </w:abstractNum>
-  <w:abstractNum w:abstractNumId="43" w15:restartNumberingAfterBreak="0">
+  <w:abstractNum w:abstractNumId="44" w15:restartNumberingAfterBreak="0">
     <w:nsid w:val="7B4B2D7A"/>
     <w:multiLevelType w:val="multilevel"/>
     <w:tmpl w:val="7B4B2D7A"/>
@@ -60018,7 +61062,7 @@
       </w:rPr>
     </w:lvl>
   </w:abstractNum>
-  <w:abstractNum w:abstractNumId="44" w15:restartNumberingAfterBreak="0">
+  <w:abstractNum w:abstractNumId="45" w15:restartNumberingAfterBreak="0">
     <w:nsid w:val="7F52473A"/>
     <w:multiLevelType w:val="multilevel"/>
     <w:tmpl w:val="FB2421E8"/>
@@ -60138,13 +61182,13 @@
     <w:abstractNumId w:val="12"/>
   </w:num>
   <w:num w:numId="3">
-    <w:abstractNumId w:val="39"/>
+    <w:abstractNumId w:val="40"/>
   </w:num>
   <w:num w:numId="4">
     <w:abstractNumId w:val="30"/>
   </w:num>
   <w:num w:numId="5">
-    <w:abstractNumId w:val="43"/>
+    <w:abstractNumId w:val="44"/>
   </w:num>
   <w:num w:numId="6">
     <w:abstractNumId w:val="1"/>
@@ -60165,19 +61209,19 @@
     <w:abstractNumId w:val="22"/>
   </w:num>
   <w:num w:numId="12">
-    <w:abstractNumId w:val="37"/>
+    <w:abstractNumId w:val="38"/>
   </w:num>
   <w:num w:numId="13">
     <w:abstractNumId w:val="23"/>
   </w:num>
   <w:num w:numId="14">
-    <w:abstractNumId w:val="42"/>
+    <w:abstractNumId w:val="43"/>
   </w:num>
   <w:num w:numId="15">
     <w:abstractNumId w:val="26"/>
   </w:num>
   <w:num w:numId="16">
-    <w:abstractNumId w:val="41"/>
+    <w:abstractNumId w:val="42"/>
   </w:num>
   <w:num w:numId="17">
     <w:abstractNumId w:val="11"/>
@@ -60189,7 +61233,7 @@
     <w:abstractNumId w:val="10"/>
   </w:num>
   <w:num w:numId="20">
-    <w:abstractNumId w:val="44"/>
+    <w:abstractNumId w:val="45"/>
   </w:num>
   <w:num w:numId="21">
     <w:abstractNumId w:val="4"/>
@@ -60247,33 +61291,6 @@
   </w:num>
   <w:num w:numId="26">
     <w:abstractNumId w:val="18"/>
-    <w:lvlOverride w:ilvl="0">
-      <w:startOverride w:val="1"/>
-    </w:lvlOverride>
-    <w:lvlOverride w:ilvl="1">
-      <w:startOverride w:val="1"/>
-    </w:lvlOverride>
-    <w:lvlOverride w:ilvl="2">
-      <w:startOverride w:val="1"/>
-    </w:lvlOverride>
-    <w:lvlOverride w:ilvl="3">
-      <w:startOverride w:val="1"/>
-    </w:lvlOverride>
-    <w:lvlOverride w:ilvl="4">
-      <w:startOverride w:val="1"/>
-    </w:lvlOverride>
-    <w:lvlOverride w:ilvl="5">
-      <w:startOverride w:val="1"/>
-    </w:lvlOverride>
-    <w:lvlOverride w:ilvl="6">
-      <w:startOverride w:val="1"/>
-    </w:lvlOverride>
-    <w:lvlOverride w:ilvl="7">
-      <w:startOverride w:val="1"/>
-    </w:lvlOverride>
-    <w:lvlOverride w:ilvl="8">
-      <w:startOverride w:val="1"/>
-    </w:lvlOverride>
   </w:num>
   <w:num w:numId="27">
     <w:abstractNumId w:val="27"/>
@@ -60495,7 +61512,7 @@
     <w:abstractNumId w:val="17"/>
   </w:num>
   <w:num w:numId="37">
-    <w:abstractNumId w:val="38"/>
+    <w:abstractNumId w:val="39"/>
   </w:num>
   <w:num w:numId="38">
     <w:abstractNumId w:val="8"/>
@@ -60513,10 +61530,10 @@
     <w:abstractNumId w:val="6"/>
   </w:num>
   <w:num w:numId="43">
-    <w:abstractNumId w:val="35"/>
+    <w:abstractNumId w:val="36"/>
   </w:num>
   <w:num w:numId="44">
-    <w:abstractNumId w:val="40"/>
+    <w:abstractNumId w:val="41"/>
   </w:num>
   <w:num w:numId="45">
     <w:abstractNumId w:val="5"/>
@@ -60528,7 +61545,10 @@
     <w:abstractNumId w:val="19"/>
   </w:num>
   <w:num w:numId="48">
-    <w:abstractNumId w:val="36"/>
+    <w:abstractNumId w:val="37"/>
+  </w:num>
+  <w:num w:numId="49">
+    <w:abstractNumId w:val="35"/>
   </w:num>
 </w:numbering>
 </file>
@@ -62283,6 +63303,10 @@
 </file>
 
 <file path=customXml/item1.xml><?xml version="1.0" encoding="utf-8"?>
+<b:Sources xmlns:b="http://schemas.openxmlformats.org/officeDocument/2006/bibliography" xmlns="http://schemas.openxmlformats.org/officeDocument/2006/bibliography" SelectedStyle="\APA.XSL" StyleName="APA"/>
+</file>
+
+<file path=customXml/item2.xml><?xml version="1.0" encoding="utf-8"?>
 <s:customData xmlns="http://www.wps.cn/officeDocument/2013/wpsCustomData" xmlns:s="http://www.wps.cn/officeDocument/2013/wpsCustomData">
   <customSectProps>
     <customSectPr/>
@@ -62313,22 +63337,18 @@
 </s:customData>
 </file>
 
-<file path=customXml/item2.xml><?xml version="1.0" encoding="utf-8"?>
-<b:Sources xmlns:b="http://schemas.openxmlformats.org/officeDocument/2006/bibliography" xmlns="http://schemas.openxmlformats.org/officeDocument/2006/bibliography" SelectedStyle="\APA.XSL" StyleName="APA"/>
+<file path=customXml/itemProps1.xml><?xml version="1.0" encoding="utf-8"?>
+<ds:datastoreItem xmlns:ds="http://schemas.openxmlformats.org/officeDocument/2006/customXml" ds:itemID="{ED609520-F1E9-4739-A9F5-598F1E029BAE}">
+  <ds:schemaRefs>
+    <ds:schemaRef ds:uri="http://schemas.openxmlformats.org/officeDocument/2006/bibliography"/>
+  </ds:schemaRefs>
+</ds:datastoreItem>
 </file>
 
-<file path=customXml/itemProps1.xml><?xml version="1.0" encoding="utf-8"?>
+<file path=customXml/itemProps2.xml><?xml version="1.0" encoding="utf-8"?>
 <ds:datastoreItem xmlns:ds="http://schemas.openxmlformats.org/officeDocument/2006/customXml" ds:itemID="{B1977F7D-205B-4081-913C-38D41E755F92}">
   <ds:schemaRefs>
     <ds:schemaRef ds:uri="http://www.wps.cn/officeDocument/2013/wpsCustomData"/>
   </ds:schemaRefs>
 </ds:datastoreItem>
-</file>
-
-<file path=customXml/itemProps2.xml><?xml version="1.0" encoding="utf-8"?>
-<ds:datastoreItem xmlns:ds="http://schemas.openxmlformats.org/officeDocument/2006/customXml" ds:itemID="{ED609520-F1E9-4739-A9F5-598F1E029BAE}">
-  <ds:schemaRefs>
-    <ds:schemaRef ds:uri="http://schemas.openxmlformats.org/officeDocument/2006/bibliography"/>
-  </ds:schemaRefs>
-</ds:datastoreItem>
 </file>
</xml_diff>